<commit_message>
"Soummision du livrable 1"
</commit_message>
<xml_diff>
--- a/Livrable 1/Livrable 1.docx
+++ b/Livrable 1/Livrable 1.docx
@@ -1,6 +1,6 @@
 
 <file path=word/document.xml><?xml version="1.0" encoding="utf-8"?>
-<w:document xmlns:wpc="http://schemas.microsoft.com/office/word/2010/wordprocessingCanvas" xmlns:mo="http://schemas.microsoft.com/office/mac/office/2008/main" xmlns:mc="http://schemas.openxmlformats.org/markup-compatibility/2006" xmlns:mv="urn:schemas-microsoft-com:mac:vml" xmlns:o="urn:schemas-microsoft-com:office:office" xmlns:r="http://schemas.openxmlformats.org/officeDocument/2006/relationships" xmlns:m="http://schemas.openxmlformats.org/officeDocument/2006/math" xmlns:v="urn:schemas-microsoft-com:vml" xmlns:wp14="http://schemas.microsoft.com/office/word/2010/wordprocessingDrawing" xmlns:wp="http://schemas.openxmlformats.org/drawingml/2006/wordprocessingDrawing" xmlns:w10="urn:schemas-microsoft-com:office:word" xmlns:w="http://schemas.openxmlformats.org/wordprocessingml/2006/main" xmlns:w14="http://schemas.microsoft.com/office/word/2010/wordml" xmlns:w15="http://schemas.microsoft.com/office/word/2012/wordml" xmlns:wpg="http://schemas.microsoft.com/office/word/2010/wordprocessingGroup" xmlns:wpi="http://schemas.microsoft.com/office/word/2010/wordprocessingInk" xmlns:wne="http://schemas.microsoft.com/office/word/2006/wordml" xmlns:wps="http://schemas.microsoft.com/office/word/2010/wordprocessingShape" mc:Ignorable="w14 w15 wp14">
+<w:document xmlns:wpc="http://schemas.microsoft.com/office/word/2010/wordprocessingCanvas" xmlns:cx="http://schemas.microsoft.com/office/drawing/2014/chartex" xmlns:cx1="http://schemas.microsoft.com/office/drawing/2015/9/8/chartex" xmlns:cx2="http://schemas.microsoft.com/office/drawing/2015/10/21/chartex" xmlns:cx3="http://schemas.microsoft.com/office/drawing/2016/5/9/chartex" xmlns:cx4="http://schemas.microsoft.com/office/drawing/2016/5/10/chartex" xmlns:cx5="http://schemas.microsoft.com/office/drawing/2016/5/11/chartex" xmlns:cx6="http://schemas.microsoft.com/office/drawing/2016/5/12/chartex" xmlns:cx7="http://schemas.microsoft.com/office/drawing/2016/5/13/chartex" xmlns:cx8="http://schemas.microsoft.com/office/drawing/2016/5/14/chartex" xmlns:mc="http://schemas.openxmlformats.org/markup-compatibility/2006" xmlns:aink="http://schemas.microsoft.com/office/drawing/2016/ink" xmlns:am3d="http://schemas.microsoft.com/office/drawing/2017/model3d" xmlns:o="urn:schemas-microsoft-com:office:office" xmlns:r="http://schemas.openxmlformats.org/officeDocument/2006/relationships" xmlns:m="http://schemas.openxmlformats.org/officeDocument/2006/math" xmlns:v="urn:schemas-microsoft-com:vml" xmlns:wp14="http://schemas.microsoft.com/office/word/2010/wordprocessingDrawing" xmlns:wp="http://schemas.openxmlformats.org/drawingml/2006/wordprocessingDrawing" xmlns:w10="urn:schemas-microsoft-com:office:word" xmlns:w="http://schemas.openxmlformats.org/wordprocessingml/2006/main" xmlns:w14="http://schemas.microsoft.com/office/word/2010/wordml" xmlns:w15="http://schemas.microsoft.com/office/word/2012/wordml" xmlns:w16cid="http://schemas.microsoft.com/office/word/2016/wordml/cid" xmlns:w16se="http://schemas.microsoft.com/office/word/2015/wordml/symex" xmlns:wpg="http://schemas.microsoft.com/office/word/2010/wordprocessingGroup" xmlns:wpi="http://schemas.microsoft.com/office/word/2010/wordprocessingInk" xmlns:wne="http://schemas.microsoft.com/office/word/2006/wordml" xmlns:wps="http://schemas.microsoft.com/office/word/2010/wordprocessingShape" mc:Ignorable="w14 w15 w16se w16cid wp14">
   <w:body>
     <w:p>
       <w:pPr>
@@ -103,1079 +103,1035 @@
           <w:sz w:val="32"/>
           <w:szCs w:val="32"/>
         </w:rPr>
-        <w:t xml:space="preserve">Répertoire </w:t>
+        <w:t>Répertoire GitHub et comptes d’utilisateurs</w:t>
+      </w:r>
+    </w:p>
+    <w:p>
+      <w:pPr>
+        <w:jc w:val="center"/>
+        <w:rPr>
+          <w:rFonts w:ascii="Times New Roman" w:hAnsi="Times New Roman" w:cs="Times New Roman"/>
+          <w:b/>
+          <w:bCs/>
+          <w:sz w:val="40"/>
+          <w:szCs w:val="40"/>
+        </w:rPr>
+      </w:pPr>
+    </w:p>
+    <w:p>
+      <w:pPr>
+        <w:jc w:val="center"/>
+        <w:rPr>
+          <w:rFonts w:ascii="Times New Roman" w:hAnsi="Times New Roman" w:cs="Times New Roman"/>
+          <w:b/>
+          <w:bCs/>
+          <w:sz w:val="40"/>
+          <w:szCs w:val="40"/>
+        </w:rPr>
+      </w:pPr>
+    </w:p>
+    <w:p>
+      <w:pPr>
+        <w:spacing w:after="0" w:line="240" w:lineRule="auto"/>
+        <w:rPr>
+          <w:rFonts w:ascii="Times New Roman" w:eastAsia="Times New Roman" w:hAnsi="Times New Roman" w:cs="Times New Roman"/>
+          <w:sz w:val="28"/>
+          <w:szCs w:val="24"/>
+          <w:lang w:eastAsia="fr-FR"/>
+        </w:rPr>
+      </w:pPr>
+    </w:p>
+    <w:p>
+      <w:pPr>
+        <w:spacing w:after="0" w:line="240" w:lineRule="auto"/>
+        <w:jc w:val="center"/>
+        <w:rPr>
+          <w:rFonts w:ascii="Times New Roman" w:eastAsia="Times New Roman" w:hAnsi="Times New Roman" w:cs="Times New Roman"/>
+          <w:sz w:val="26"/>
+          <w:szCs w:val="26"/>
+          <w:lang w:eastAsia="fr-FR"/>
+        </w:rPr>
+      </w:pPr>
+      <w:r>
+        <w:rPr>
+          <w:rFonts w:ascii="Times New Roman" w:eastAsia="Times New Roman" w:hAnsi="Times New Roman" w:cs="Times New Roman"/>
+          <w:color w:val="000000"/>
+          <w:sz w:val="26"/>
+          <w:szCs w:val="26"/>
+          <w:lang w:eastAsia="fr-FR"/>
+        </w:rPr>
+        <w:t>SEG 2505 -</w:t>
+      </w:r>
+      <w:r>
+        <w:rPr>
+          <w:rFonts w:ascii="Times New Roman" w:eastAsia="Times New Roman" w:hAnsi="Times New Roman" w:cs="Times New Roman"/>
+          <w:color w:val="000000"/>
+          <w:sz w:val="26"/>
+          <w:szCs w:val="26"/>
+          <w:lang w:eastAsia="fr-FR"/>
+        </w:rPr>
+        <w:t> Introduction au génie logiciel</w:t>
+      </w:r>
+    </w:p>
+    <w:p>
+      <w:pPr>
+        <w:spacing w:after="0" w:line="240" w:lineRule="auto"/>
+        <w:jc w:val="center"/>
+        <w:rPr>
+          <w:rFonts w:ascii="Times New Roman" w:eastAsia="Times New Roman" w:hAnsi="Times New Roman" w:cs="Times New Roman"/>
+          <w:sz w:val="26"/>
+          <w:szCs w:val="26"/>
+          <w:lang w:eastAsia="fr-FR"/>
+        </w:rPr>
+      </w:pPr>
+      <w:r>
+        <w:rPr>
+          <w:rFonts w:ascii="Times New Roman" w:eastAsia="Times New Roman" w:hAnsi="Times New Roman" w:cs="Times New Roman"/>
+          <w:color w:val="000000"/>
+          <w:sz w:val="26"/>
+          <w:szCs w:val="26"/>
+          <w:lang w:eastAsia="fr-FR"/>
+        </w:rPr>
+        <w:t>Automne</w:t>
+      </w:r>
+      <w:r>
+        <w:rPr>
+          <w:rFonts w:ascii="Times New Roman" w:eastAsia="Times New Roman" w:hAnsi="Times New Roman" w:cs="Times New Roman"/>
+          <w:color w:val="000000"/>
+          <w:sz w:val="26"/>
+          <w:szCs w:val="26"/>
+          <w:lang w:eastAsia="fr-FR"/>
+        </w:rPr>
+        <w:t> 2018</w:t>
+      </w:r>
+    </w:p>
+    <w:p>
+      <w:pPr>
+        <w:spacing w:after="0" w:line="240" w:lineRule="auto"/>
+        <w:jc w:val="center"/>
+        <w:rPr>
+          <w:rFonts w:ascii="Times New Roman" w:eastAsia="Times New Roman" w:hAnsi="Times New Roman" w:cs="Times New Roman"/>
+          <w:sz w:val="26"/>
+          <w:szCs w:val="26"/>
+          <w:lang w:eastAsia="fr-FR"/>
+        </w:rPr>
+      </w:pPr>
+      <w:r>
+        <w:rPr>
+          <w:rFonts w:ascii="Times New Roman" w:eastAsia="Times New Roman" w:hAnsi="Times New Roman" w:cs="Times New Roman"/>
+          <w:color w:val="000000"/>
+          <w:sz w:val="26"/>
+          <w:szCs w:val="26"/>
+          <w:lang w:eastAsia="fr-FR"/>
+        </w:rPr>
+        <w:t>École de Génie Électrique et Science Informatique</w:t>
+      </w:r>
+    </w:p>
+    <w:p>
+      <w:pPr>
+        <w:spacing w:after="0" w:line="240" w:lineRule="auto"/>
+        <w:jc w:val="center"/>
+        <w:rPr>
+          <w:rFonts w:ascii="Times New Roman" w:eastAsia="Times New Roman" w:hAnsi="Times New Roman" w:cs="Times New Roman"/>
+          <w:color w:val="000000"/>
+          <w:sz w:val="26"/>
+          <w:szCs w:val="26"/>
+          <w:lang w:eastAsia="fr-FR"/>
+        </w:rPr>
+      </w:pPr>
+      <w:r>
+        <w:rPr>
+          <w:rFonts w:ascii="Times New Roman" w:eastAsia="Times New Roman" w:hAnsi="Times New Roman" w:cs="Times New Roman"/>
+          <w:color w:val="000000"/>
+          <w:sz w:val="26"/>
+          <w:szCs w:val="26"/>
+          <w:lang w:eastAsia="fr-FR"/>
+        </w:rPr>
+        <w:t>Université d'Ottawa</w:t>
+      </w:r>
+    </w:p>
+    <w:p>
+      <w:pPr>
+        <w:spacing w:after="0" w:line="240" w:lineRule="auto"/>
+        <w:jc w:val="center"/>
+        <w:rPr>
+          <w:rFonts w:ascii="Times New Roman" w:eastAsia="Times New Roman" w:hAnsi="Times New Roman" w:cs="Times New Roman"/>
+          <w:sz w:val="26"/>
+          <w:szCs w:val="26"/>
+          <w:lang w:eastAsia="fr-FR"/>
+        </w:rPr>
+      </w:pPr>
+    </w:p>
+    <w:p>
+      <w:pPr>
+        <w:spacing w:after="0" w:line="240" w:lineRule="auto"/>
+        <w:jc w:val="center"/>
+        <w:rPr>
+          <w:rFonts w:ascii="Times New Roman" w:hAnsi="Times New Roman" w:cs="Times New Roman"/>
+          <w:color w:val="000000"/>
+          <w:sz w:val="26"/>
+          <w:szCs w:val="26"/>
+          <w:shd w:val="clear" w:color="auto" w:fill="FFFFFF"/>
+        </w:rPr>
+      </w:pPr>
+      <w:r>
+        <w:rPr>
+          <w:rFonts w:ascii="Times New Roman" w:eastAsia="Times New Roman" w:hAnsi="Times New Roman" w:cs="Times New Roman"/>
+          <w:color w:val="000000"/>
+          <w:sz w:val="26"/>
+          <w:szCs w:val="26"/>
+          <w:lang w:eastAsia="fr-FR"/>
+        </w:rPr>
+        <w:t>Professeur</w:t>
+      </w:r>
+      <w:r>
+        <w:rPr>
+          <w:rFonts w:ascii="Times New Roman" w:eastAsia="Times New Roman" w:hAnsi="Times New Roman" w:cs="Times New Roman"/>
+          <w:color w:val="000000"/>
+          <w:sz w:val="26"/>
+          <w:szCs w:val="26"/>
+          <w:lang w:eastAsia="fr-FR"/>
+        </w:rPr>
+        <w:t xml:space="preserve"> </w:t>
+      </w:r>
+      <w:r>
+        <w:rPr>
+          <w:rFonts w:ascii="Times New Roman" w:eastAsia="Times New Roman" w:hAnsi="Times New Roman" w:cs="Times New Roman"/>
+          <w:color w:val="000000"/>
+          <w:sz w:val="26"/>
+          <w:szCs w:val="26"/>
+          <w:lang w:eastAsia="fr-FR"/>
+        </w:rPr>
+        <w:t>:</w:t>
+      </w:r>
+      <w:r>
+        <w:rPr>
+          <w:rFonts w:ascii="Times New Roman" w:hAnsi="Times New Roman" w:cs="Times New Roman"/>
+          <w:b/>
+          <w:bCs/>
+          <w:color w:val="000000"/>
+          <w:sz w:val="26"/>
+          <w:szCs w:val="26"/>
+          <w:shd w:val="clear" w:color="auto" w:fill="FFFFFF"/>
+        </w:rPr>
+        <w:t xml:space="preserve"> </w:t>
+      </w:r>
+      <w:r>
+        <w:rPr>
+          <w:rFonts w:ascii="Times New Roman" w:hAnsi="Times New Roman" w:cs="Times New Roman"/>
+          <w:color w:val="000000"/>
+          <w:sz w:val="26"/>
+          <w:szCs w:val="26"/>
+          <w:shd w:val="clear" w:color="auto" w:fill="FFFFFF"/>
+        </w:rPr>
+        <w:t>Miguel Garzon</w:t>
+      </w:r>
+    </w:p>
+    <w:p>
+      <w:pPr>
+        <w:spacing w:after="0" w:line="240" w:lineRule="auto"/>
+        <w:jc w:val="center"/>
+        <w:rPr>
+          <w:rFonts w:ascii="Times New Roman" w:hAnsi="Times New Roman" w:cs="Times New Roman"/>
+          <w:color w:val="000000"/>
+          <w:sz w:val="26"/>
+          <w:szCs w:val="26"/>
+          <w:shd w:val="clear" w:color="auto" w:fill="FFFFFF"/>
+        </w:rPr>
+      </w:pPr>
+    </w:p>
+    <w:p>
+      <w:pPr>
+        <w:spacing w:after="0" w:line="240" w:lineRule="auto"/>
+        <w:jc w:val="center"/>
+        <w:rPr>
+          <w:rFonts w:ascii="Times New Roman" w:hAnsi="Times New Roman" w:cs="Times New Roman"/>
+          <w:color w:val="000000"/>
+          <w:shd w:val="clear" w:color="auto" w:fill="FFFFFF"/>
+        </w:rPr>
+      </w:pPr>
+    </w:p>
+    <w:p>
+      <w:pPr>
+        <w:spacing w:after="0" w:line="240" w:lineRule="auto"/>
+        <w:jc w:val="center"/>
+        <w:rPr>
+          <w:rFonts w:ascii="Times New Roman" w:hAnsi="Times New Roman" w:cs="Times New Roman"/>
+          <w:color w:val="000000"/>
+          <w:shd w:val="clear" w:color="auto" w:fill="FFFFFF"/>
+        </w:rPr>
+      </w:pPr>
+    </w:p>
+    <w:p>
+      <w:pPr>
+        <w:spacing w:after="0" w:line="240" w:lineRule="auto"/>
+        <w:jc w:val="center"/>
+        <w:rPr>
+          <w:rFonts w:ascii="Times New Roman" w:hAnsi="Times New Roman" w:cs="Times New Roman"/>
+          <w:color w:val="000000"/>
+          <w:shd w:val="clear" w:color="auto" w:fill="FFFFFF"/>
+        </w:rPr>
+      </w:pPr>
+    </w:p>
+    <w:p>
+      <w:pPr>
+        <w:spacing w:after="0" w:line="240" w:lineRule="auto"/>
+        <w:rPr>
+          <w:rFonts w:ascii="Times New Roman" w:hAnsi="Times New Roman" w:cs="Times New Roman"/>
+          <w:color w:val="000000"/>
+          <w:shd w:val="clear" w:color="auto" w:fill="FFFFFF"/>
+        </w:rPr>
+      </w:pPr>
+    </w:p>
+    <w:p>
+      <w:pPr>
+        <w:spacing w:after="0" w:line="240" w:lineRule="auto"/>
+        <w:jc w:val="center"/>
+        <w:rPr>
+          <w:rFonts w:ascii="Times New Roman" w:hAnsi="Times New Roman" w:cs="Times New Roman"/>
+          <w:color w:val="000000"/>
+          <w:sz w:val="26"/>
+          <w:szCs w:val="26"/>
+          <w:shd w:val="clear" w:color="auto" w:fill="FFFFFF"/>
+        </w:rPr>
+      </w:pPr>
+      <w:r>
+        <w:rPr>
+          <w:rFonts w:ascii="Times New Roman" w:hAnsi="Times New Roman" w:cs="Times New Roman"/>
+          <w:b/>
+          <w:bCs/>
+          <w:color w:val="000000"/>
+          <w:sz w:val="26"/>
+          <w:szCs w:val="26"/>
+          <w:shd w:val="clear" w:color="auto" w:fill="FFFFFF"/>
+        </w:rPr>
+        <w:t>Groupe :</w:t>
+      </w:r>
+      <w:r>
+        <w:rPr>
+          <w:rFonts w:ascii="Times New Roman" w:hAnsi="Times New Roman" w:cs="Times New Roman"/>
+          <w:color w:val="24292E"/>
+          <w:sz w:val="26"/>
+          <w:szCs w:val="26"/>
+          <w:shd w:val="clear" w:color="auto" w:fill="FFFFFF"/>
+        </w:rPr>
+        <w:t xml:space="preserve">  The </w:t>
       </w:r>
       <w:proofErr w:type="spellStart"/>
       <w:r>
         <w:rPr>
           <w:rFonts w:ascii="Times New Roman" w:hAnsi="Times New Roman" w:cs="Times New Roman"/>
-          <w:b/>
-          <w:bCs/>
+          <w:color w:val="24292E"/>
+          <w:sz w:val="26"/>
+          <w:szCs w:val="26"/>
+          <w:shd w:val="clear" w:color="auto" w:fill="FFFFFF"/>
+        </w:rPr>
+        <w:t>Odd</w:t>
+      </w:r>
+      <w:proofErr w:type="spellEnd"/>
+      <w:r>
+        <w:rPr>
+          <w:rFonts w:ascii="Times New Roman" w:hAnsi="Times New Roman" w:cs="Times New Roman"/>
+          <w:color w:val="24292E"/>
+          <w:sz w:val="26"/>
+          <w:szCs w:val="26"/>
+          <w:shd w:val="clear" w:color="auto" w:fill="FFFFFF"/>
+        </w:rPr>
+        <w:t xml:space="preserve"> </w:t>
+      </w:r>
+      <w:proofErr w:type="spellStart"/>
+      <w:r>
+        <w:rPr>
+          <w:rFonts w:ascii="Times New Roman" w:hAnsi="Times New Roman" w:cs="Times New Roman"/>
+          <w:color w:val="24292E"/>
+          <w:sz w:val="26"/>
+          <w:szCs w:val="26"/>
+          <w:shd w:val="clear" w:color="auto" w:fill="FFFFFF"/>
+        </w:rPr>
+        <w:t>Seagulls</w:t>
+      </w:r>
+      <w:proofErr w:type="spellEnd"/>
+    </w:p>
+    <w:p>
+      <w:pPr>
+        <w:spacing w:after="0" w:line="240" w:lineRule="auto"/>
+        <w:jc w:val="center"/>
+        <w:rPr>
+          <w:rFonts w:ascii="Times New Roman" w:hAnsi="Times New Roman" w:cs="Times New Roman"/>
+          <w:color w:val="000000"/>
+          <w:sz w:val="26"/>
+          <w:szCs w:val="26"/>
+          <w:shd w:val="clear" w:color="auto" w:fill="FFFFFF"/>
+        </w:rPr>
+      </w:pPr>
+    </w:p>
+    <w:p>
+      <w:pPr>
+        <w:spacing w:after="0" w:line="240" w:lineRule="auto"/>
+        <w:jc w:val="center"/>
+        <w:rPr>
+          <w:rFonts w:ascii="Times New Roman" w:hAnsi="Times New Roman" w:cs="Times New Roman"/>
+          <w:color w:val="000000"/>
+          <w:sz w:val="26"/>
+          <w:szCs w:val="26"/>
+          <w:shd w:val="clear" w:color="auto" w:fill="FFFFFF"/>
+        </w:rPr>
+      </w:pPr>
+    </w:p>
+    <w:p>
+      <w:pPr>
+        <w:spacing w:after="0" w:line="240" w:lineRule="auto"/>
+        <w:jc w:val="center"/>
+        <w:rPr>
+          <w:rFonts w:ascii="Times New Roman" w:hAnsi="Times New Roman" w:cs="Times New Roman"/>
+          <w:color w:val="000000"/>
+          <w:sz w:val="26"/>
+          <w:szCs w:val="26"/>
+          <w:shd w:val="clear" w:color="auto" w:fill="FFFFFF"/>
+        </w:rPr>
+      </w:pPr>
+    </w:p>
+    <w:p>
+      <w:pPr>
+        <w:spacing w:after="0" w:line="240" w:lineRule="auto"/>
+        <w:jc w:val="center"/>
+        <w:rPr>
+          <w:rFonts w:ascii="Times New Roman" w:hAnsi="Times New Roman" w:cs="Times New Roman"/>
+          <w:color w:val="000000"/>
+          <w:sz w:val="26"/>
+          <w:szCs w:val="26"/>
+          <w:shd w:val="clear" w:color="auto" w:fill="FFFFFF"/>
+        </w:rPr>
+      </w:pPr>
+    </w:p>
+    <w:p>
+      <w:pPr>
+        <w:spacing w:after="0" w:line="240" w:lineRule="auto"/>
+        <w:jc w:val="center"/>
+        <w:rPr>
+          <w:rFonts w:ascii="Times New Roman" w:hAnsi="Times New Roman" w:cs="Times New Roman"/>
+          <w:color w:val="000000"/>
+          <w:sz w:val="26"/>
+          <w:szCs w:val="26"/>
+          <w:shd w:val="clear" w:color="auto" w:fill="FFFFFF"/>
+        </w:rPr>
+      </w:pPr>
+    </w:p>
+    <w:p>
+      <w:pPr>
+        <w:spacing w:after="0" w:line="240" w:lineRule="auto"/>
+        <w:jc w:val="center"/>
+        <w:rPr>
+          <w:rFonts w:ascii="Times New Roman" w:hAnsi="Times New Roman" w:cs="Times New Roman"/>
+          <w:color w:val="000000"/>
+          <w:sz w:val="26"/>
+          <w:szCs w:val="26"/>
+          <w:shd w:val="clear" w:color="auto" w:fill="FFFFFF"/>
+        </w:rPr>
+      </w:pPr>
+    </w:p>
+    <w:p>
+      <w:pPr>
+        <w:spacing w:after="0"/>
+        <w:ind w:left="4956"/>
+        <w:rPr>
+          <w:rFonts w:ascii="Times New Roman" w:hAnsi="Times New Roman" w:cs="Times New Roman"/>
+          <w:b/>
+          <w:bCs/>
+          <w:color w:val="000000"/>
+          <w:sz w:val="26"/>
+          <w:szCs w:val="26"/>
+          <w:shd w:val="clear" w:color="auto" w:fill="FFFFFF"/>
+        </w:rPr>
+      </w:pPr>
+      <w:r>
+        <w:rPr>
+          <w:rFonts w:ascii="Times New Roman" w:hAnsi="Times New Roman" w:cs="Times New Roman"/>
+          <w:b/>
+          <w:bCs/>
+          <w:color w:val="000000"/>
+          <w:sz w:val="26"/>
+          <w:szCs w:val="26"/>
+          <w:shd w:val="clear" w:color="auto" w:fill="FFFFFF"/>
+        </w:rPr>
+        <w:t xml:space="preserve"> </w:t>
+      </w:r>
+      <w:r>
+        <w:rPr>
+          <w:rFonts w:ascii="Times New Roman" w:hAnsi="Times New Roman" w:cs="Times New Roman"/>
+          <w:b/>
+          <w:bCs/>
+          <w:color w:val="000000"/>
+          <w:sz w:val="26"/>
+          <w:szCs w:val="26"/>
+          <w:shd w:val="clear" w:color="auto" w:fill="FFFFFF"/>
+        </w:rPr>
+        <w:t>Membres :</w:t>
+      </w:r>
+    </w:p>
+    <w:p>
+      <w:pPr>
+        <w:spacing w:after="0"/>
+        <w:ind w:left="4308" w:firstLine="648"/>
+        <w:rPr>
+          <w:rFonts w:ascii="Times New Roman" w:hAnsi="Times New Roman" w:cs="Times New Roman"/>
+          <w:color w:val="000000"/>
+          <w:sz w:val="26"/>
+          <w:szCs w:val="26"/>
+          <w:shd w:val="clear" w:color="auto" w:fill="FFFFFF"/>
+        </w:rPr>
+      </w:pPr>
+      <w:r>
+        <w:rPr>
+          <w:rFonts w:ascii="Times New Roman" w:hAnsi="Times New Roman" w:cs="Times New Roman"/>
+          <w:color w:val="24292E"/>
+          <w:sz w:val="26"/>
+          <w:szCs w:val="26"/>
+          <w:shd w:val="clear" w:color="auto" w:fill="FFFFFF"/>
+        </w:rPr>
+        <w:t xml:space="preserve"> </w:t>
+      </w:r>
+      <w:r>
+        <w:rPr>
+          <w:rFonts w:ascii="Times New Roman" w:hAnsi="Times New Roman" w:cs="Times New Roman"/>
+          <w:color w:val="24292E"/>
+          <w:sz w:val="26"/>
+          <w:szCs w:val="26"/>
+          <w:shd w:val="clear" w:color="auto" w:fill="FFFFFF"/>
+        </w:rPr>
+        <w:t>Lamya</w:t>
+      </w:r>
+      <w:r>
+        <w:rPr>
+          <w:rFonts w:ascii="Times New Roman" w:hAnsi="Times New Roman" w:cs="Times New Roman"/>
+          <w:color w:val="24292E"/>
+          <w:sz w:val="26"/>
+          <w:szCs w:val="26"/>
+          <w:shd w:val="clear" w:color="auto" w:fill="FFFFFF"/>
+        </w:rPr>
+        <w:t xml:space="preserve"> </w:t>
+      </w:r>
+      <w:proofErr w:type="spellStart"/>
+      <w:r>
+        <w:rPr>
+          <w:rFonts w:ascii="Times New Roman" w:hAnsi="Times New Roman" w:cs="Times New Roman"/>
+          <w:color w:val="24292E"/>
+          <w:sz w:val="26"/>
+          <w:szCs w:val="26"/>
+          <w:shd w:val="clear" w:color="auto" w:fill="FFFFFF"/>
+        </w:rPr>
+        <w:t>Abaline</w:t>
+      </w:r>
+      <w:proofErr w:type="spellEnd"/>
+      <w:r>
+        <w:rPr>
+          <w:rFonts w:ascii="Times New Roman" w:hAnsi="Times New Roman" w:cs="Times New Roman"/>
+          <w:color w:val="24292E"/>
+          <w:sz w:val="26"/>
+          <w:szCs w:val="26"/>
+          <w:shd w:val="clear" w:color="auto" w:fill="FFFFFF"/>
+        </w:rPr>
+        <w:t xml:space="preserve"> – 300038880</w:t>
+      </w:r>
+    </w:p>
+    <w:p>
+      <w:pPr>
+        <w:spacing w:after="0"/>
+        <w:ind w:left="5016"/>
+        <w:rPr>
+          <w:rFonts w:ascii="Times New Roman" w:hAnsi="Times New Roman" w:cs="Times New Roman"/>
+          <w:color w:val="000000"/>
+          <w:sz w:val="26"/>
+          <w:szCs w:val="26"/>
+          <w:shd w:val="clear" w:color="auto" w:fill="FFFFFF"/>
+        </w:rPr>
+      </w:pPr>
+      <w:r>
+        <w:rPr>
+          <w:rFonts w:ascii="Times New Roman" w:hAnsi="Times New Roman" w:cs="Times New Roman"/>
+          <w:color w:val="24292E"/>
+          <w:sz w:val="26"/>
+          <w:szCs w:val="26"/>
+          <w:shd w:val="clear" w:color="auto" w:fill="FFFFFF"/>
+        </w:rPr>
+        <w:t xml:space="preserve">Raïssa Mohamed </w:t>
+      </w:r>
+      <w:proofErr w:type="spellStart"/>
+      <w:r>
+        <w:rPr>
+          <w:rFonts w:ascii="Times New Roman" w:hAnsi="Times New Roman" w:cs="Times New Roman"/>
+          <w:color w:val="24292E"/>
+          <w:sz w:val="26"/>
+          <w:szCs w:val="26"/>
+          <w:shd w:val="clear" w:color="auto" w:fill="FFFFFF"/>
+        </w:rPr>
+        <w:t>Abdillahi</w:t>
+      </w:r>
+      <w:proofErr w:type="spellEnd"/>
+      <w:r>
+        <w:rPr>
+          <w:rFonts w:ascii="Times New Roman" w:hAnsi="Times New Roman" w:cs="Times New Roman"/>
+          <w:color w:val="24292E"/>
+          <w:sz w:val="26"/>
+          <w:szCs w:val="26"/>
+          <w:shd w:val="clear" w:color="auto" w:fill="FFFFFF"/>
+        </w:rPr>
+        <w:t xml:space="preserve"> – 8671145</w:t>
+      </w:r>
+    </w:p>
+    <w:p>
+      <w:pPr>
+        <w:spacing w:after="0"/>
+        <w:ind w:left="4368" w:firstLine="648"/>
+        <w:rPr>
+          <w:rFonts w:ascii="Times New Roman" w:hAnsi="Times New Roman" w:cs="Times New Roman"/>
+          <w:color w:val="000000"/>
+          <w:sz w:val="26"/>
+          <w:szCs w:val="26"/>
+          <w:shd w:val="clear" w:color="auto" w:fill="FFFFFF"/>
+        </w:rPr>
+      </w:pPr>
+      <w:r>
+        <w:rPr>
+          <w:rFonts w:ascii="Times New Roman" w:hAnsi="Times New Roman" w:cs="Times New Roman"/>
+          <w:color w:val="24292E"/>
+          <w:sz w:val="26"/>
+          <w:szCs w:val="26"/>
+          <w:shd w:val="clear" w:color="auto" w:fill="FFFFFF"/>
+        </w:rPr>
+        <w:t>Brian Laliberté – 300023551</w:t>
+      </w:r>
+    </w:p>
+    <w:p>
+      <w:pPr>
+        <w:spacing w:after="0"/>
+        <w:ind w:left="4308" w:firstLine="708"/>
+        <w:rPr>
+          <w:rFonts w:ascii="Times New Roman" w:hAnsi="Times New Roman" w:cs="Times New Roman"/>
+          <w:color w:val="000000"/>
+          <w:sz w:val="26"/>
+          <w:szCs w:val="26"/>
+          <w:shd w:val="clear" w:color="auto" w:fill="FFFFFF"/>
+        </w:rPr>
+      </w:pPr>
+      <w:proofErr w:type="spellStart"/>
+      <w:r>
+        <w:rPr>
+          <w:rFonts w:ascii="Times New Roman" w:hAnsi="Times New Roman" w:cs="Times New Roman"/>
+          <w:color w:val="24292E"/>
+          <w:sz w:val="26"/>
+          <w:szCs w:val="26"/>
+          <w:shd w:val="clear" w:color="auto" w:fill="FFFFFF"/>
+        </w:rPr>
+        <w:t>Mouna</w:t>
+      </w:r>
+      <w:proofErr w:type="spellEnd"/>
+      <w:r>
+        <w:rPr>
+          <w:rFonts w:ascii="Times New Roman" w:hAnsi="Times New Roman" w:cs="Times New Roman"/>
+          <w:color w:val="24292E"/>
+          <w:sz w:val="26"/>
+          <w:szCs w:val="26"/>
+          <w:shd w:val="clear" w:color="auto" w:fill="FFFFFF"/>
+        </w:rPr>
+        <w:t xml:space="preserve"> </w:t>
+      </w:r>
+      <w:proofErr w:type="spellStart"/>
+      <w:r>
+        <w:rPr>
+          <w:rFonts w:ascii="Times New Roman" w:hAnsi="Times New Roman" w:cs="Times New Roman"/>
+          <w:color w:val="24292E"/>
+          <w:sz w:val="26"/>
+          <w:szCs w:val="26"/>
+          <w:shd w:val="clear" w:color="auto" w:fill="FFFFFF"/>
+        </w:rPr>
+        <w:t>L</w:t>
+      </w:r>
+      <w:r>
+        <w:rPr>
+          <w:rFonts w:ascii="Times New Roman" w:hAnsi="Times New Roman" w:cs="Times New Roman"/>
+          <w:color w:val="24292E"/>
+          <w:sz w:val="26"/>
+          <w:szCs w:val="26"/>
+          <w:shd w:val="clear" w:color="auto" w:fill="FFFFFF"/>
+        </w:rPr>
+        <w:t>aouane</w:t>
+      </w:r>
+      <w:proofErr w:type="spellEnd"/>
+      <w:r>
+        <w:rPr>
+          <w:rFonts w:ascii="Times New Roman" w:hAnsi="Times New Roman" w:cs="Times New Roman"/>
+          <w:color w:val="24292E"/>
+          <w:sz w:val="26"/>
+          <w:szCs w:val="26"/>
+          <w:shd w:val="clear" w:color="auto" w:fill="FFFFFF"/>
+        </w:rPr>
+        <w:t xml:space="preserve"> – 300023986</w:t>
+      </w:r>
+    </w:p>
+    <w:p>
+      <w:pPr>
+        <w:spacing w:after="0"/>
+        <w:ind w:left="4368" w:firstLine="648"/>
+        <w:rPr>
+          <w:rFonts w:ascii="Times New Roman" w:hAnsi="Times New Roman" w:cs="Times New Roman"/>
+          <w:color w:val="000000"/>
+          <w:sz w:val="26"/>
+          <w:szCs w:val="26"/>
+          <w:shd w:val="clear" w:color="auto" w:fill="FFFFFF"/>
+        </w:rPr>
+      </w:pPr>
+      <w:proofErr w:type="spellStart"/>
+      <w:r>
+        <w:rPr>
+          <w:rFonts w:ascii="Times New Roman" w:hAnsi="Times New Roman" w:cs="Times New Roman"/>
+          <w:color w:val="24292E"/>
+          <w:sz w:val="26"/>
+          <w:szCs w:val="26"/>
+          <w:shd w:val="clear" w:color="auto" w:fill="FFFFFF"/>
+        </w:rPr>
+        <w:t>Manal</w:t>
+      </w:r>
+      <w:proofErr w:type="spellEnd"/>
+      <w:r>
+        <w:rPr>
+          <w:rFonts w:ascii="Times New Roman" w:hAnsi="Times New Roman" w:cs="Times New Roman"/>
+          <w:color w:val="24292E"/>
+          <w:sz w:val="26"/>
+          <w:szCs w:val="26"/>
+          <w:shd w:val="clear" w:color="auto" w:fill="FFFFFF"/>
+        </w:rPr>
+        <w:t xml:space="preserve"> </w:t>
+      </w:r>
+      <w:proofErr w:type="spellStart"/>
+      <w:r>
+        <w:rPr>
+          <w:rFonts w:ascii="Times New Roman" w:hAnsi="Times New Roman" w:cs="Times New Roman"/>
+          <w:color w:val="24292E"/>
+          <w:sz w:val="26"/>
+          <w:szCs w:val="26"/>
+          <w:shd w:val="clear" w:color="auto" w:fill="FFFFFF"/>
+        </w:rPr>
+        <w:t>Abaline</w:t>
+      </w:r>
+      <w:proofErr w:type="spellEnd"/>
+      <w:r>
+        <w:rPr>
+          <w:rFonts w:ascii="Times New Roman" w:hAnsi="Times New Roman" w:cs="Times New Roman"/>
+          <w:color w:val="24292E"/>
+          <w:sz w:val="26"/>
+          <w:szCs w:val="26"/>
+          <w:shd w:val="clear" w:color="auto" w:fill="FFFFFF"/>
+        </w:rPr>
+        <w:t xml:space="preserve"> </w:t>
+      </w:r>
+      <w:r>
+        <w:rPr>
+          <w:rFonts w:ascii="Times New Roman" w:hAnsi="Times New Roman" w:cs="Times New Roman"/>
+          <w:color w:val="24292E"/>
+          <w:sz w:val="26"/>
+          <w:szCs w:val="26"/>
+          <w:shd w:val="clear" w:color="auto" w:fill="FFFFFF"/>
+        </w:rPr>
+        <w:t>–</w:t>
+      </w:r>
+      <w:r>
+        <w:rPr>
+          <w:rFonts w:ascii="Times New Roman" w:hAnsi="Times New Roman" w:cs="Times New Roman"/>
+          <w:color w:val="24292E"/>
+          <w:sz w:val="26"/>
+          <w:szCs w:val="26"/>
+          <w:shd w:val="clear" w:color="auto" w:fill="FFFFFF"/>
+        </w:rPr>
+        <w:t xml:space="preserve"> 300038881</w:t>
+      </w:r>
+    </w:p>
+    <w:p>
+      <w:pPr>
+        <w:jc w:val="center"/>
+        <w:rPr>
+          <w:rFonts w:ascii="Times New Roman" w:hAnsi="Times New Roman" w:cs="Times New Roman"/>
+          <w:b/>
+          <w:bCs/>
+          <w:sz w:val="26"/>
+          <w:szCs w:val="26"/>
+        </w:rPr>
+      </w:pPr>
+    </w:p>
+    <w:p>
+      <w:pPr>
+        <w:rPr>
+          <w:rFonts w:ascii="Times New Roman" w:hAnsi="Times New Roman" w:cs="Times New Roman"/>
+          <w:b/>
+          <w:bCs/>
+          <w:sz w:val="26"/>
+          <w:szCs w:val="26"/>
+        </w:rPr>
+      </w:pPr>
+    </w:p>
+    <w:p>
+      <w:pPr>
+        <w:rPr>
+          <w:rFonts w:ascii="Times New Roman" w:hAnsi="Times New Roman" w:cs="Times New Roman"/>
+          <w:b/>
+          <w:bCs/>
+          <w:sz w:val="26"/>
+          <w:szCs w:val="26"/>
+        </w:rPr>
+      </w:pPr>
+    </w:p>
+    <w:p>
+      <w:pPr>
+        <w:rPr>
+          <w:rFonts w:ascii="Times New Roman" w:hAnsi="Times New Roman" w:cs="Times New Roman"/>
+          <w:b/>
+          <w:bCs/>
+          <w:sz w:val="26"/>
+          <w:szCs w:val="26"/>
+        </w:rPr>
+      </w:pPr>
+    </w:p>
+    <w:p>
+      <w:pPr>
+        <w:jc w:val="right"/>
+        <w:rPr>
+          <w:rFonts w:ascii="Times New Roman" w:hAnsi="Times New Roman" w:cs="Times New Roman"/>
+          <w:color w:val="000000"/>
+          <w:sz w:val="26"/>
+          <w:szCs w:val="26"/>
+          <w:shd w:val="clear" w:color="auto" w:fill="FFFFFF"/>
+        </w:rPr>
+      </w:pPr>
+      <w:r>
+        <w:rPr>
+          <w:rFonts w:ascii="Times New Roman" w:hAnsi="Times New Roman" w:cs="Times New Roman"/>
+          <w:b/>
+          <w:bCs/>
+          <w:sz w:val="26"/>
+          <w:szCs w:val="26"/>
+        </w:rPr>
+        <w:t xml:space="preserve">                                   </w:t>
+      </w:r>
+      <w:r>
+        <w:rPr>
+          <w:rFonts w:ascii="Times New Roman" w:hAnsi="Times New Roman" w:cs="Times New Roman"/>
+          <w:bCs/>
+          <w:color w:val="000000"/>
+          <w:sz w:val="26"/>
+          <w:szCs w:val="26"/>
+          <w:shd w:val="clear" w:color="auto" w:fill="FFFFFF"/>
+        </w:rPr>
+        <w:t xml:space="preserve">Date de la </w:t>
+      </w:r>
+      <w:r>
+        <w:rPr>
+          <w:rFonts w:ascii="Times New Roman" w:hAnsi="Times New Roman" w:cs="Times New Roman"/>
+          <w:bCs/>
+          <w:color w:val="000000"/>
+          <w:sz w:val="26"/>
+          <w:szCs w:val="26"/>
+          <w:shd w:val="clear" w:color="auto" w:fill="FFFFFF"/>
+        </w:rPr>
+        <w:t xml:space="preserve">soumission : </w:t>
+      </w:r>
+      <w:r>
+        <w:rPr>
+          <w:rFonts w:ascii="Times New Roman" w:hAnsi="Times New Roman" w:cs="Times New Roman"/>
+          <w:color w:val="000000"/>
+          <w:sz w:val="26"/>
+          <w:szCs w:val="26"/>
+          <w:shd w:val="clear" w:color="auto" w:fill="FFFFFF"/>
+        </w:rPr>
+        <w:t>25 octobre 2018</w:t>
+      </w:r>
+    </w:p>
+    <w:p>
+      <w:pPr>
+        <w:rPr>
+          <w:rFonts w:ascii="Times New Roman" w:hAnsi="Times New Roman" w:cs="Times New Roman"/>
+          <w:b/>
+          <w:bCs/>
+          <w:sz w:val="28"/>
+          <w:szCs w:val="28"/>
+        </w:rPr>
+      </w:pPr>
+      <w:r>
+        <w:rPr>
+          <w:rFonts w:ascii="Times New Roman" w:hAnsi="Times New Roman" w:cs="Times New Roman"/>
+          <w:b/>
+          <w:bCs/>
+          <w:sz w:val="28"/>
+          <w:szCs w:val="28"/>
+        </w:rPr>
+        <w:lastRenderedPageBreak/>
+        <w:t>Description du livrable 1</w:t>
+      </w:r>
+    </w:p>
+    <w:p>
+      <w:pPr>
+        <w:rPr>
+          <w:rFonts w:ascii="Times New Roman" w:hAnsi="Times New Roman" w:cs="Times New Roman"/>
           <w:sz w:val="32"/>
           <w:szCs w:val="32"/>
         </w:rPr>
-        <w:t>GitHub</w:t>
+      </w:pPr>
+      <w:r>
+        <w:rPr>
+          <w:rFonts w:ascii="Times New Roman" w:hAnsi="Times New Roman" w:cs="Times New Roman"/>
+          <w:sz w:val="24"/>
+          <w:szCs w:val="24"/>
+        </w:rPr>
+        <w:t>Dans ce premier livrable</w:t>
+      </w:r>
+      <w:r>
+        <w:rPr>
+          <w:rFonts w:ascii="Times New Roman" w:hAnsi="Times New Roman" w:cs="Times New Roman"/>
+          <w:sz w:val="24"/>
+          <w:szCs w:val="24"/>
+        </w:rPr>
+        <w:t>,</w:t>
+      </w:r>
+      <w:r>
+        <w:rPr>
+          <w:rFonts w:ascii="Times New Roman" w:hAnsi="Times New Roman" w:cs="Times New Roman"/>
+          <w:sz w:val="24"/>
+          <w:szCs w:val="24"/>
+        </w:rPr>
+        <w:t xml:space="preserve"> </w:t>
+      </w:r>
+      <w:r>
+        <w:rPr>
+          <w:rFonts w:ascii="Times New Roman" w:hAnsi="Times New Roman" w:cs="Times New Roman"/>
+          <w:sz w:val="24"/>
+          <w:szCs w:val="24"/>
+        </w:rPr>
+        <w:t xml:space="preserve">on a créé un répertoire </w:t>
+      </w:r>
+      <w:proofErr w:type="spellStart"/>
+      <w:r>
+        <w:rPr>
+          <w:rFonts w:ascii="Times New Roman" w:hAnsi="Times New Roman" w:cs="Times New Roman"/>
+          <w:sz w:val="24"/>
+          <w:szCs w:val="24"/>
+        </w:rPr>
+        <w:t>Github</w:t>
       </w:r>
       <w:proofErr w:type="spellEnd"/>
       <w:r>
         <w:rPr>
           <w:rFonts w:ascii="Times New Roman" w:hAnsi="Times New Roman" w:cs="Times New Roman"/>
-          <w:b/>
-          <w:bCs/>
-          <w:sz w:val="32"/>
-          <w:szCs w:val="32"/>
-        </w:rPr>
-        <w:t xml:space="preserve"> et comptes d’utilisateurs</w:t>
-      </w:r>
-    </w:p>
-    <w:p>
-      <w:pPr>
-        <w:jc w:val="center"/>
-        <w:rPr>
-          <w:rFonts w:ascii="Times New Roman" w:hAnsi="Times New Roman" w:cs="Times New Roman"/>
-          <w:b/>
-          <w:bCs/>
-          <w:sz w:val="40"/>
-          <w:szCs w:val="40"/>
-        </w:rPr>
-      </w:pPr>
-    </w:p>
-    <w:p>
-      <w:pPr>
-        <w:jc w:val="center"/>
-        <w:rPr>
-          <w:rFonts w:ascii="Times New Roman" w:hAnsi="Times New Roman" w:cs="Times New Roman"/>
-          <w:b/>
-          <w:bCs/>
-          <w:sz w:val="40"/>
-          <w:szCs w:val="40"/>
-        </w:rPr>
-      </w:pPr>
-    </w:p>
-    <w:p>
-      <w:pPr>
-        <w:spacing w:after="0" w:line="240" w:lineRule="auto"/>
-        <w:rPr>
-          <w:rFonts w:ascii="Times New Roman" w:eastAsia="Times New Roman" w:hAnsi="Times New Roman" w:cs="Times New Roman"/>
-          <w:sz w:val="28"/>
-          <w:szCs w:val="24"/>
-          <w:lang w:eastAsia="fr-FR"/>
-        </w:rPr>
-      </w:pPr>
-    </w:p>
-    <w:p>
-      <w:pPr>
-        <w:spacing w:after="0" w:line="240" w:lineRule="auto"/>
-        <w:jc w:val="center"/>
-        <w:rPr>
-          <w:rFonts w:ascii="Times New Roman" w:eastAsia="Times New Roman" w:hAnsi="Times New Roman" w:cs="Times New Roman"/>
-          <w:sz w:val="26"/>
-          <w:szCs w:val="26"/>
-          <w:lang w:eastAsia="fr-FR"/>
-        </w:rPr>
-      </w:pPr>
-      <w:r>
-        <w:rPr>
-          <w:rFonts w:ascii="Times New Roman" w:eastAsia="Times New Roman" w:hAnsi="Times New Roman" w:cs="Times New Roman"/>
-          <w:color w:val="000000"/>
-          <w:sz w:val="26"/>
-          <w:szCs w:val="26"/>
-          <w:lang w:eastAsia="fr-FR"/>
-        </w:rPr>
-        <w:t>SEG 2505 -</w:t>
-      </w:r>
-      <w:r>
-        <w:rPr>
-          <w:rFonts w:ascii="Times New Roman" w:eastAsia="Times New Roman" w:hAnsi="Times New Roman" w:cs="Times New Roman"/>
-          <w:color w:val="000000"/>
-          <w:sz w:val="26"/>
-          <w:szCs w:val="26"/>
-          <w:lang w:eastAsia="fr-FR"/>
-        </w:rPr>
-        <w:t> Introduction au génie logiciel</w:t>
-      </w:r>
-    </w:p>
-    <w:p>
-      <w:pPr>
-        <w:spacing w:after="0" w:line="240" w:lineRule="auto"/>
-        <w:jc w:val="center"/>
-        <w:rPr>
-          <w:rFonts w:ascii="Times New Roman" w:eastAsia="Times New Roman" w:hAnsi="Times New Roman" w:cs="Times New Roman"/>
-          <w:sz w:val="26"/>
-          <w:szCs w:val="26"/>
-          <w:lang w:eastAsia="fr-FR"/>
-        </w:rPr>
-      </w:pPr>
-      <w:r>
-        <w:rPr>
-          <w:rFonts w:ascii="Times New Roman" w:eastAsia="Times New Roman" w:hAnsi="Times New Roman" w:cs="Times New Roman"/>
-          <w:color w:val="000000"/>
-          <w:sz w:val="26"/>
-          <w:szCs w:val="26"/>
-          <w:lang w:eastAsia="fr-FR"/>
-        </w:rPr>
-        <w:t>Automne</w:t>
-      </w:r>
-      <w:r>
-        <w:rPr>
-          <w:rFonts w:ascii="Times New Roman" w:eastAsia="Times New Roman" w:hAnsi="Times New Roman" w:cs="Times New Roman"/>
-          <w:color w:val="000000"/>
-          <w:sz w:val="26"/>
-          <w:szCs w:val="26"/>
-          <w:lang w:eastAsia="fr-FR"/>
-        </w:rPr>
-        <w:t> 2018</w:t>
-      </w:r>
-    </w:p>
-    <w:p>
-      <w:pPr>
-        <w:spacing w:after="0" w:line="240" w:lineRule="auto"/>
-        <w:jc w:val="center"/>
-        <w:rPr>
-          <w:rFonts w:ascii="Times New Roman" w:eastAsia="Times New Roman" w:hAnsi="Times New Roman" w:cs="Times New Roman"/>
-          <w:sz w:val="26"/>
-          <w:szCs w:val="26"/>
-          <w:lang w:eastAsia="fr-FR"/>
-        </w:rPr>
-      </w:pPr>
-      <w:r>
-        <w:rPr>
-          <w:rFonts w:ascii="Times New Roman" w:eastAsia="Times New Roman" w:hAnsi="Times New Roman" w:cs="Times New Roman"/>
-          <w:color w:val="000000"/>
-          <w:sz w:val="26"/>
-          <w:szCs w:val="26"/>
-          <w:lang w:eastAsia="fr-FR"/>
-        </w:rPr>
-        <w:t>École de Génie Électrique et Science Informatique</w:t>
-      </w:r>
-    </w:p>
-    <w:p>
-      <w:pPr>
-        <w:spacing w:after="0" w:line="240" w:lineRule="auto"/>
-        <w:jc w:val="center"/>
-        <w:rPr>
-          <w:rFonts w:ascii="Times New Roman" w:eastAsia="Times New Roman" w:hAnsi="Times New Roman" w:cs="Times New Roman"/>
-          <w:color w:val="000000"/>
-          <w:sz w:val="26"/>
-          <w:szCs w:val="26"/>
-          <w:lang w:eastAsia="fr-FR"/>
-        </w:rPr>
-      </w:pPr>
-      <w:r>
-        <w:rPr>
-          <w:rFonts w:ascii="Times New Roman" w:eastAsia="Times New Roman" w:hAnsi="Times New Roman" w:cs="Times New Roman"/>
-          <w:color w:val="000000"/>
-          <w:sz w:val="26"/>
-          <w:szCs w:val="26"/>
-          <w:lang w:eastAsia="fr-FR"/>
-        </w:rPr>
-        <w:t>Université d'Ottawa</w:t>
-      </w:r>
-    </w:p>
-    <w:p>
-      <w:pPr>
-        <w:spacing w:after="0" w:line="240" w:lineRule="auto"/>
-        <w:jc w:val="center"/>
-        <w:rPr>
-          <w:rFonts w:ascii="Times New Roman" w:eastAsia="Times New Roman" w:hAnsi="Times New Roman" w:cs="Times New Roman"/>
-          <w:sz w:val="26"/>
-          <w:szCs w:val="26"/>
-          <w:lang w:eastAsia="fr-FR"/>
-        </w:rPr>
-      </w:pPr>
-    </w:p>
-    <w:p>
-      <w:pPr>
-        <w:spacing w:after="0" w:line="240" w:lineRule="auto"/>
-        <w:jc w:val="center"/>
-        <w:rPr>
-          <w:rFonts w:ascii="Times New Roman" w:hAnsi="Times New Roman" w:cs="Times New Roman"/>
-          <w:color w:val="000000"/>
-          <w:sz w:val="26"/>
-          <w:szCs w:val="26"/>
-          <w:shd w:val="clear" w:color="auto" w:fill="FFFFFF"/>
-        </w:rPr>
-      </w:pPr>
-      <w:r>
-        <w:rPr>
-          <w:rFonts w:ascii="Times New Roman" w:eastAsia="Times New Roman" w:hAnsi="Times New Roman" w:cs="Times New Roman"/>
-          <w:color w:val="000000"/>
-          <w:sz w:val="26"/>
-          <w:szCs w:val="26"/>
-          <w:lang w:eastAsia="fr-FR"/>
-        </w:rPr>
-        <w:t>Professeur</w:t>
-      </w:r>
-      <w:r>
-        <w:rPr>
-          <w:rFonts w:ascii="Times New Roman" w:eastAsia="Times New Roman" w:hAnsi="Times New Roman" w:cs="Times New Roman"/>
-          <w:color w:val="000000"/>
-          <w:sz w:val="26"/>
-          <w:szCs w:val="26"/>
-          <w:lang w:eastAsia="fr-FR"/>
+          <w:sz w:val="24"/>
+          <w:szCs w:val="24"/>
+        </w:rPr>
+        <w:t xml:space="preserve"> pour notre projet en premier en étant un moyen de communicat</w:t>
+      </w:r>
+      <w:r>
+        <w:rPr>
+          <w:rFonts w:ascii="Times New Roman" w:hAnsi="Times New Roman" w:cs="Times New Roman"/>
+          <w:sz w:val="24"/>
+          <w:szCs w:val="24"/>
+        </w:rPr>
+        <w:t>ion entre les membres du groupe</w:t>
+      </w:r>
+      <w:r>
+        <w:rPr>
+          <w:rFonts w:ascii="Times New Roman" w:hAnsi="Times New Roman" w:cs="Times New Roman"/>
+          <w:sz w:val="24"/>
+          <w:szCs w:val="24"/>
+        </w:rPr>
+        <w:t xml:space="preserve">. </w:t>
+      </w:r>
+      <w:r>
+        <w:rPr>
+          <w:rFonts w:ascii="Times New Roman" w:hAnsi="Times New Roman" w:cs="Times New Roman"/>
+          <w:sz w:val="24"/>
+          <w:szCs w:val="24"/>
+        </w:rPr>
+        <w:t>S</w:t>
+      </w:r>
+      <w:r>
+        <w:rPr>
+          <w:rFonts w:ascii="Times New Roman" w:hAnsi="Times New Roman" w:cs="Times New Roman"/>
+          <w:sz w:val="24"/>
+          <w:szCs w:val="24"/>
+        </w:rPr>
+        <w:t xml:space="preserve">uivant les </w:t>
+      </w:r>
+      <w:r>
+        <w:rPr>
+          <w:rFonts w:ascii="Times New Roman" w:hAnsi="Times New Roman" w:cs="Times New Roman"/>
+          <w:sz w:val="24"/>
+          <w:szCs w:val="24"/>
+        </w:rPr>
+        <w:t>consignes,</w:t>
+      </w:r>
+      <w:r>
+        <w:rPr>
+          <w:rFonts w:ascii="Times New Roman" w:hAnsi="Times New Roman" w:cs="Times New Roman"/>
+          <w:sz w:val="24"/>
+          <w:szCs w:val="24"/>
+        </w:rPr>
+        <w:t xml:space="preserve"> l’application soumise est écrite en Java et construit</w:t>
+      </w:r>
+      <w:r>
+        <w:rPr>
+          <w:rFonts w:ascii="Times New Roman" w:hAnsi="Times New Roman" w:cs="Times New Roman"/>
+          <w:sz w:val="24"/>
+          <w:szCs w:val="24"/>
+        </w:rPr>
+        <w:t>e à l’aide d’Android Studio 3.1</w:t>
+      </w:r>
+      <w:r>
+        <w:rPr>
+          <w:rFonts w:ascii="Times New Roman" w:hAnsi="Times New Roman" w:cs="Times New Roman"/>
+          <w:sz w:val="24"/>
+          <w:szCs w:val="24"/>
+        </w:rPr>
+        <w:t>.</w:t>
+      </w:r>
+      <w:r>
+        <w:rPr>
+          <w:rFonts w:ascii="Times New Roman" w:hAnsi="Times New Roman" w:cs="Times New Roman"/>
+          <w:sz w:val="24"/>
+          <w:szCs w:val="24"/>
         </w:rPr>
         <w:t xml:space="preserve"> </w:t>
       </w:r>
       <w:r>
         <w:rPr>
-          <w:rFonts w:ascii="Times New Roman" w:eastAsia="Times New Roman" w:hAnsi="Times New Roman" w:cs="Times New Roman"/>
-          <w:color w:val="000000"/>
-          <w:sz w:val="26"/>
-          <w:szCs w:val="26"/>
-          <w:lang w:eastAsia="fr-FR"/>
-        </w:rPr>
-        <w:t>:</w:t>
-      </w:r>
-      <w:r>
-        <w:rPr>
-          <w:rFonts w:ascii="Times New Roman" w:hAnsi="Times New Roman" w:cs="Times New Roman"/>
-          <w:b/>
-          <w:bCs/>
-          <w:color w:val="000000"/>
-          <w:sz w:val="26"/>
-          <w:szCs w:val="26"/>
-          <w:shd w:val="clear" w:color="auto" w:fill="FFFFFF"/>
+          <w:rFonts w:ascii="Times New Roman" w:hAnsi="Times New Roman" w:cs="Times New Roman"/>
+          <w:sz w:val="24"/>
+          <w:szCs w:val="24"/>
+        </w:rPr>
+        <w:t>Afin de stocker et récupérer les données de l’appli</w:t>
+      </w:r>
+      <w:r>
+        <w:rPr>
+          <w:rFonts w:ascii="Times New Roman" w:hAnsi="Times New Roman" w:cs="Times New Roman"/>
+          <w:sz w:val="24"/>
+          <w:szCs w:val="24"/>
+        </w:rPr>
+        <w:t>cation</w:t>
+      </w:r>
+      <w:r>
+        <w:rPr>
+          <w:rFonts w:ascii="Times New Roman" w:hAnsi="Times New Roman" w:cs="Times New Roman"/>
+          <w:sz w:val="24"/>
+          <w:szCs w:val="24"/>
+        </w:rPr>
+        <w:t>,</w:t>
+      </w:r>
+      <w:r>
+        <w:rPr>
+          <w:rFonts w:ascii="Times New Roman" w:hAnsi="Times New Roman" w:cs="Times New Roman"/>
+          <w:sz w:val="24"/>
+          <w:szCs w:val="24"/>
         </w:rPr>
         <w:t xml:space="preserve"> </w:t>
       </w:r>
       <w:r>
         <w:rPr>
           <w:rFonts w:ascii="Times New Roman" w:hAnsi="Times New Roman" w:cs="Times New Roman"/>
-          <w:color w:val="000000"/>
-          <w:sz w:val="26"/>
-          <w:szCs w:val="26"/>
-          <w:shd w:val="clear" w:color="auto" w:fill="FFFFFF"/>
-        </w:rPr>
-        <w:t>Miguel Garzon</w:t>
-      </w:r>
-    </w:p>
-    <w:p>
-      <w:pPr>
-        <w:spacing w:after="0" w:line="240" w:lineRule="auto"/>
-        <w:jc w:val="center"/>
-        <w:rPr>
-          <w:rFonts w:ascii="Times New Roman" w:hAnsi="Times New Roman" w:cs="Times New Roman"/>
-          <w:color w:val="000000"/>
-          <w:sz w:val="26"/>
-          <w:szCs w:val="26"/>
-          <w:shd w:val="clear" w:color="auto" w:fill="FFFFFF"/>
-        </w:rPr>
-      </w:pPr>
-    </w:p>
-    <w:p>
-      <w:pPr>
-        <w:spacing w:after="0" w:line="240" w:lineRule="auto"/>
-        <w:jc w:val="center"/>
-        <w:rPr>
-          <w:rFonts w:ascii="Times New Roman" w:hAnsi="Times New Roman" w:cs="Times New Roman"/>
-          <w:color w:val="000000"/>
-          <w:shd w:val="clear" w:color="auto" w:fill="FFFFFF"/>
-        </w:rPr>
-      </w:pPr>
-    </w:p>
-    <w:p>
-      <w:pPr>
-        <w:spacing w:after="0" w:line="240" w:lineRule="auto"/>
-        <w:jc w:val="center"/>
-        <w:rPr>
-          <w:rFonts w:ascii="Times New Roman" w:hAnsi="Times New Roman" w:cs="Times New Roman"/>
-          <w:color w:val="000000"/>
-          <w:shd w:val="clear" w:color="auto" w:fill="FFFFFF"/>
-        </w:rPr>
-      </w:pPr>
-    </w:p>
-    <w:p>
-      <w:pPr>
-        <w:spacing w:after="0" w:line="240" w:lineRule="auto"/>
-        <w:jc w:val="center"/>
-        <w:rPr>
-          <w:rFonts w:ascii="Times New Roman" w:hAnsi="Times New Roman" w:cs="Times New Roman"/>
-          <w:color w:val="000000"/>
-          <w:shd w:val="clear" w:color="auto" w:fill="FFFFFF"/>
-        </w:rPr>
-      </w:pPr>
-    </w:p>
-    <w:p>
-      <w:pPr>
-        <w:spacing w:after="0" w:line="240" w:lineRule="auto"/>
-        <w:rPr>
-          <w:rFonts w:ascii="Times New Roman" w:hAnsi="Times New Roman" w:cs="Times New Roman"/>
-          <w:color w:val="000000"/>
-          <w:shd w:val="clear" w:color="auto" w:fill="FFFFFF"/>
-        </w:rPr>
-      </w:pPr>
-    </w:p>
-    <w:p>
-      <w:pPr>
-        <w:spacing w:after="0" w:line="240" w:lineRule="auto"/>
-        <w:jc w:val="center"/>
-        <w:rPr>
-          <w:rFonts w:ascii="Times New Roman" w:hAnsi="Times New Roman" w:cs="Times New Roman"/>
-          <w:color w:val="000000"/>
-          <w:sz w:val="26"/>
-          <w:szCs w:val="26"/>
-          <w:shd w:val="clear" w:color="auto" w:fill="FFFFFF"/>
-        </w:rPr>
-      </w:pPr>
-      <w:r>
-        <w:rPr>
-          <w:rFonts w:ascii="Times New Roman" w:hAnsi="Times New Roman" w:cs="Times New Roman"/>
-          <w:b/>
-          <w:bCs/>
-          <w:color w:val="000000"/>
-          <w:sz w:val="26"/>
-          <w:szCs w:val="26"/>
-          <w:shd w:val="clear" w:color="auto" w:fill="FFFFFF"/>
-        </w:rPr>
-        <w:t>Groupe :</w:t>
-      </w:r>
-      <w:r>
-        <w:rPr>
-          <w:rFonts w:ascii="Times New Roman" w:hAnsi="Times New Roman" w:cs="Times New Roman"/>
-          <w:color w:val="24292E"/>
-          <w:sz w:val="26"/>
-          <w:szCs w:val="26"/>
-          <w:shd w:val="clear" w:color="auto" w:fill="FFFFFF"/>
-        </w:rPr>
-        <w:t xml:space="preserve">  The </w:t>
-      </w:r>
-      <w:proofErr w:type="spellStart"/>
-      <w:r>
-        <w:rPr>
-          <w:rFonts w:ascii="Times New Roman" w:hAnsi="Times New Roman" w:cs="Times New Roman"/>
-          <w:color w:val="24292E"/>
-          <w:sz w:val="26"/>
-          <w:szCs w:val="26"/>
-          <w:shd w:val="clear" w:color="auto" w:fill="FFFFFF"/>
-        </w:rPr>
-        <w:t>Odd</w:t>
-      </w:r>
-      <w:proofErr w:type="spellEnd"/>
-      <w:r>
-        <w:rPr>
-          <w:rFonts w:ascii="Times New Roman" w:hAnsi="Times New Roman" w:cs="Times New Roman"/>
-          <w:color w:val="24292E"/>
-          <w:sz w:val="26"/>
-          <w:szCs w:val="26"/>
-          <w:shd w:val="clear" w:color="auto" w:fill="FFFFFF"/>
-        </w:rPr>
-        <w:t xml:space="preserve"> </w:t>
-      </w:r>
-      <w:proofErr w:type="spellStart"/>
-      <w:r>
-        <w:rPr>
-          <w:rFonts w:ascii="Times New Roman" w:hAnsi="Times New Roman" w:cs="Times New Roman"/>
-          <w:color w:val="24292E"/>
-          <w:sz w:val="26"/>
-          <w:szCs w:val="26"/>
-          <w:shd w:val="clear" w:color="auto" w:fill="FFFFFF"/>
-        </w:rPr>
-        <w:t>Seagulls</w:t>
-      </w:r>
-      <w:proofErr w:type="spellEnd"/>
-    </w:p>
-    <w:p>
-      <w:pPr>
-        <w:spacing w:after="0" w:line="240" w:lineRule="auto"/>
-        <w:jc w:val="center"/>
-        <w:rPr>
-          <w:rFonts w:ascii="Times New Roman" w:hAnsi="Times New Roman" w:cs="Times New Roman"/>
-          <w:color w:val="000000"/>
-          <w:sz w:val="26"/>
-          <w:szCs w:val="26"/>
-          <w:shd w:val="clear" w:color="auto" w:fill="FFFFFF"/>
-        </w:rPr>
-      </w:pPr>
-    </w:p>
-    <w:p>
-      <w:pPr>
-        <w:spacing w:after="0" w:line="240" w:lineRule="auto"/>
-        <w:jc w:val="center"/>
-        <w:rPr>
-          <w:rFonts w:ascii="Times New Roman" w:hAnsi="Times New Roman" w:cs="Times New Roman"/>
-          <w:color w:val="000000"/>
-          <w:sz w:val="26"/>
-          <w:szCs w:val="26"/>
-          <w:shd w:val="clear" w:color="auto" w:fill="FFFFFF"/>
-        </w:rPr>
-      </w:pPr>
-    </w:p>
-    <w:p>
-      <w:pPr>
-        <w:spacing w:after="0" w:line="240" w:lineRule="auto"/>
-        <w:jc w:val="center"/>
-        <w:rPr>
-          <w:rFonts w:ascii="Times New Roman" w:hAnsi="Times New Roman" w:cs="Times New Roman"/>
-          <w:color w:val="000000"/>
-          <w:sz w:val="26"/>
-          <w:szCs w:val="26"/>
-          <w:shd w:val="clear" w:color="auto" w:fill="FFFFFF"/>
-        </w:rPr>
-      </w:pPr>
-    </w:p>
-    <w:p>
-      <w:pPr>
-        <w:spacing w:after="0" w:line="240" w:lineRule="auto"/>
-        <w:jc w:val="center"/>
-        <w:rPr>
-          <w:rFonts w:ascii="Times New Roman" w:hAnsi="Times New Roman" w:cs="Times New Roman"/>
-          <w:color w:val="000000"/>
-          <w:sz w:val="26"/>
-          <w:szCs w:val="26"/>
-          <w:shd w:val="clear" w:color="auto" w:fill="FFFFFF"/>
-        </w:rPr>
-      </w:pPr>
-    </w:p>
-    <w:p>
-      <w:pPr>
-        <w:spacing w:after="0" w:line="240" w:lineRule="auto"/>
-        <w:jc w:val="center"/>
-        <w:rPr>
-          <w:rFonts w:ascii="Times New Roman" w:hAnsi="Times New Roman" w:cs="Times New Roman"/>
-          <w:color w:val="000000"/>
-          <w:sz w:val="26"/>
-          <w:szCs w:val="26"/>
-          <w:shd w:val="clear" w:color="auto" w:fill="FFFFFF"/>
-        </w:rPr>
-      </w:pPr>
-    </w:p>
-    <w:p>
-      <w:pPr>
-        <w:spacing w:after="0" w:line="240" w:lineRule="auto"/>
-        <w:jc w:val="center"/>
-        <w:rPr>
-          <w:rFonts w:ascii="Times New Roman" w:hAnsi="Times New Roman" w:cs="Times New Roman"/>
-          <w:color w:val="000000"/>
-          <w:sz w:val="26"/>
-          <w:szCs w:val="26"/>
-          <w:shd w:val="clear" w:color="auto" w:fill="FFFFFF"/>
-        </w:rPr>
-      </w:pPr>
-    </w:p>
-    <w:p>
-      <w:pPr>
-        <w:spacing w:after="0"/>
-        <w:ind w:left="4956"/>
-        <w:rPr>
-          <w:rFonts w:ascii="Times New Roman" w:hAnsi="Times New Roman" w:cs="Times New Roman"/>
-          <w:b/>
-          <w:bCs/>
-          <w:color w:val="000000"/>
-          <w:sz w:val="26"/>
-          <w:szCs w:val="26"/>
-          <w:shd w:val="clear" w:color="auto" w:fill="FFFFFF"/>
-        </w:rPr>
-      </w:pPr>
-      <w:r>
-        <w:rPr>
-          <w:rFonts w:ascii="Times New Roman" w:hAnsi="Times New Roman" w:cs="Times New Roman"/>
-          <w:b/>
-          <w:bCs/>
-          <w:color w:val="000000"/>
-          <w:sz w:val="26"/>
-          <w:szCs w:val="26"/>
-          <w:shd w:val="clear" w:color="auto" w:fill="FFFFFF"/>
-        </w:rPr>
-        <w:t xml:space="preserve"> </w:t>
-      </w:r>
-      <w:r>
-        <w:rPr>
-          <w:rFonts w:ascii="Times New Roman" w:hAnsi="Times New Roman" w:cs="Times New Roman"/>
-          <w:b/>
-          <w:bCs/>
-          <w:color w:val="000000"/>
-          <w:sz w:val="26"/>
-          <w:szCs w:val="26"/>
-          <w:shd w:val="clear" w:color="auto" w:fill="FFFFFF"/>
-        </w:rPr>
-        <w:t>Membres :</w:t>
-      </w:r>
-    </w:p>
-    <w:p>
-      <w:pPr>
-        <w:spacing w:after="0"/>
-        <w:ind w:left="4308" w:firstLine="648"/>
-        <w:rPr>
-          <w:rFonts w:ascii="Times New Roman" w:hAnsi="Times New Roman" w:cs="Times New Roman"/>
-          <w:color w:val="000000"/>
-          <w:sz w:val="26"/>
-          <w:szCs w:val="26"/>
-          <w:shd w:val="clear" w:color="auto" w:fill="FFFFFF"/>
-        </w:rPr>
-      </w:pPr>
-      <w:r>
-        <w:rPr>
-          <w:rFonts w:ascii="Times New Roman" w:hAnsi="Times New Roman" w:cs="Times New Roman"/>
-          <w:color w:val="24292E"/>
-          <w:sz w:val="26"/>
-          <w:szCs w:val="26"/>
-          <w:shd w:val="clear" w:color="auto" w:fill="FFFFFF"/>
-        </w:rPr>
-        <w:t xml:space="preserve"> </w:t>
-      </w:r>
-      <w:r>
-        <w:rPr>
-          <w:rFonts w:ascii="Times New Roman" w:hAnsi="Times New Roman" w:cs="Times New Roman"/>
-          <w:color w:val="24292E"/>
-          <w:sz w:val="26"/>
-          <w:szCs w:val="26"/>
-          <w:shd w:val="clear" w:color="auto" w:fill="FFFFFF"/>
-        </w:rPr>
-        <w:t>Lamya</w:t>
-      </w:r>
-      <w:r>
-        <w:rPr>
-          <w:rFonts w:ascii="Times New Roman" w:hAnsi="Times New Roman" w:cs="Times New Roman"/>
-          <w:color w:val="24292E"/>
-          <w:sz w:val="26"/>
-          <w:szCs w:val="26"/>
-          <w:shd w:val="clear" w:color="auto" w:fill="FFFFFF"/>
-        </w:rPr>
-        <w:t xml:space="preserve"> </w:t>
-      </w:r>
-      <w:proofErr w:type="spellStart"/>
-      <w:r>
-        <w:rPr>
-          <w:rFonts w:ascii="Times New Roman" w:hAnsi="Times New Roman" w:cs="Times New Roman"/>
-          <w:color w:val="24292E"/>
-          <w:sz w:val="26"/>
-          <w:szCs w:val="26"/>
-          <w:shd w:val="clear" w:color="auto" w:fill="FFFFFF"/>
-        </w:rPr>
-        <w:t>Abaline</w:t>
-      </w:r>
-      <w:proofErr w:type="spellEnd"/>
-      <w:r>
-        <w:rPr>
-          <w:rFonts w:ascii="Times New Roman" w:hAnsi="Times New Roman" w:cs="Times New Roman"/>
-          <w:color w:val="24292E"/>
-          <w:sz w:val="26"/>
-          <w:szCs w:val="26"/>
-          <w:shd w:val="clear" w:color="auto" w:fill="FFFFFF"/>
-        </w:rPr>
-        <w:t xml:space="preserve"> – 300038880</w:t>
-      </w:r>
-    </w:p>
-    <w:p>
-      <w:pPr>
-        <w:spacing w:after="0"/>
-        <w:ind w:left="5016"/>
-        <w:rPr>
-          <w:rFonts w:ascii="Times New Roman" w:hAnsi="Times New Roman" w:cs="Times New Roman"/>
-          <w:color w:val="000000"/>
-          <w:sz w:val="26"/>
-          <w:szCs w:val="26"/>
-          <w:shd w:val="clear" w:color="auto" w:fill="FFFFFF"/>
-        </w:rPr>
-      </w:pPr>
-      <w:r>
-        <w:rPr>
-          <w:rFonts w:ascii="Times New Roman" w:hAnsi="Times New Roman" w:cs="Times New Roman"/>
-          <w:color w:val="24292E"/>
-          <w:sz w:val="26"/>
-          <w:szCs w:val="26"/>
-          <w:shd w:val="clear" w:color="auto" w:fill="FFFFFF"/>
-        </w:rPr>
-        <w:t xml:space="preserve">Raïssa Mohamed </w:t>
-      </w:r>
-      <w:proofErr w:type="spellStart"/>
-      <w:r>
-        <w:rPr>
-          <w:rFonts w:ascii="Times New Roman" w:hAnsi="Times New Roman" w:cs="Times New Roman"/>
-          <w:color w:val="24292E"/>
-          <w:sz w:val="26"/>
-          <w:szCs w:val="26"/>
-          <w:shd w:val="clear" w:color="auto" w:fill="FFFFFF"/>
-        </w:rPr>
-        <w:t>Abdillahi</w:t>
-      </w:r>
-      <w:proofErr w:type="spellEnd"/>
-      <w:r>
-        <w:rPr>
-          <w:rFonts w:ascii="Times New Roman" w:hAnsi="Times New Roman" w:cs="Times New Roman"/>
-          <w:color w:val="24292E"/>
-          <w:sz w:val="26"/>
-          <w:szCs w:val="26"/>
-          <w:shd w:val="clear" w:color="auto" w:fill="FFFFFF"/>
-        </w:rPr>
-        <w:t xml:space="preserve"> – 8671145</w:t>
-      </w:r>
-    </w:p>
-    <w:p>
-      <w:pPr>
-        <w:spacing w:after="0"/>
-        <w:ind w:left="4368" w:firstLine="648"/>
-        <w:rPr>
-          <w:rFonts w:ascii="Times New Roman" w:hAnsi="Times New Roman" w:cs="Times New Roman"/>
-          <w:color w:val="000000"/>
-          <w:sz w:val="26"/>
-          <w:szCs w:val="26"/>
-          <w:shd w:val="clear" w:color="auto" w:fill="FFFFFF"/>
-        </w:rPr>
-      </w:pPr>
-      <w:r>
-        <w:rPr>
-          <w:rFonts w:ascii="Times New Roman" w:hAnsi="Times New Roman" w:cs="Times New Roman"/>
-          <w:color w:val="24292E"/>
-          <w:sz w:val="26"/>
-          <w:szCs w:val="26"/>
-          <w:shd w:val="clear" w:color="auto" w:fill="FFFFFF"/>
-        </w:rPr>
-        <w:t xml:space="preserve">Brian </w:t>
-      </w:r>
-      <w:proofErr w:type="spellStart"/>
-      <w:r>
-        <w:rPr>
-          <w:rFonts w:ascii="Times New Roman" w:hAnsi="Times New Roman" w:cs="Times New Roman"/>
-          <w:color w:val="24292E"/>
-          <w:sz w:val="26"/>
-          <w:szCs w:val="26"/>
-          <w:shd w:val="clear" w:color="auto" w:fill="FFFFFF"/>
-        </w:rPr>
-        <w:t>Laliberté</w:t>
-      </w:r>
-      <w:proofErr w:type="spellEnd"/>
-      <w:r>
-        <w:rPr>
-          <w:rFonts w:ascii="Times New Roman" w:hAnsi="Times New Roman" w:cs="Times New Roman"/>
-          <w:color w:val="24292E"/>
-          <w:sz w:val="26"/>
-          <w:szCs w:val="26"/>
-          <w:shd w:val="clear" w:color="auto" w:fill="FFFFFF"/>
-        </w:rPr>
-        <w:t xml:space="preserve"> – 300023551</w:t>
-      </w:r>
-    </w:p>
-    <w:p>
-      <w:pPr>
-        <w:spacing w:after="0"/>
-        <w:ind w:left="4308" w:firstLine="708"/>
-        <w:rPr>
-          <w:rFonts w:ascii="Times New Roman" w:hAnsi="Times New Roman" w:cs="Times New Roman"/>
-          <w:color w:val="000000"/>
-          <w:sz w:val="26"/>
-          <w:szCs w:val="26"/>
-          <w:shd w:val="clear" w:color="auto" w:fill="FFFFFF"/>
-        </w:rPr>
-      </w:pPr>
-      <w:proofErr w:type="spellStart"/>
-      <w:r>
-        <w:rPr>
-          <w:rFonts w:ascii="Times New Roman" w:hAnsi="Times New Roman" w:cs="Times New Roman"/>
-          <w:color w:val="24292E"/>
-          <w:sz w:val="26"/>
-          <w:szCs w:val="26"/>
-          <w:shd w:val="clear" w:color="auto" w:fill="FFFFFF"/>
-        </w:rPr>
-        <w:t>Mouna</w:t>
-      </w:r>
-      <w:proofErr w:type="spellEnd"/>
-      <w:r>
-        <w:rPr>
-          <w:rFonts w:ascii="Times New Roman" w:hAnsi="Times New Roman" w:cs="Times New Roman"/>
-          <w:color w:val="24292E"/>
-          <w:sz w:val="26"/>
-          <w:szCs w:val="26"/>
-          <w:shd w:val="clear" w:color="auto" w:fill="FFFFFF"/>
-        </w:rPr>
-        <w:t xml:space="preserve"> </w:t>
-      </w:r>
-      <w:proofErr w:type="spellStart"/>
-      <w:r>
-        <w:rPr>
-          <w:rFonts w:ascii="Times New Roman" w:hAnsi="Times New Roman" w:cs="Times New Roman"/>
-          <w:color w:val="24292E"/>
-          <w:sz w:val="26"/>
-          <w:szCs w:val="26"/>
-          <w:shd w:val="clear" w:color="auto" w:fill="FFFFFF"/>
-        </w:rPr>
-        <w:t>L</w:t>
-      </w:r>
-      <w:r>
-        <w:rPr>
-          <w:rFonts w:ascii="Times New Roman" w:hAnsi="Times New Roman" w:cs="Times New Roman"/>
-          <w:color w:val="24292E"/>
-          <w:sz w:val="26"/>
-          <w:szCs w:val="26"/>
-          <w:shd w:val="clear" w:color="auto" w:fill="FFFFFF"/>
-        </w:rPr>
-        <w:t>aouane</w:t>
-      </w:r>
-      <w:proofErr w:type="spellEnd"/>
-      <w:r>
-        <w:rPr>
-          <w:rFonts w:ascii="Times New Roman" w:hAnsi="Times New Roman" w:cs="Times New Roman"/>
-          <w:color w:val="24292E"/>
-          <w:sz w:val="26"/>
-          <w:szCs w:val="26"/>
-          <w:shd w:val="clear" w:color="auto" w:fill="FFFFFF"/>
-        </w:rPr>
-        <w:t xml:space="preserve"> – 300023986</w:t>
-      </w:r>
-    </w:p>
-    <w:p>
-      <w:pPr>
-        <w:spacing w:after="0"/>
-        <w:ind w:left="4368" w:firstLine="648"/>
-        <w:rPr>
-          <w:rFonts w:ascii="Times New Roman" w:hAnsi="Times New Roman" w:cs="Times New Roman"/>
-          <w:color w:val="000000"/>
-          <w:sz w:val="26"/>
-          <w:szCs w:val="26"/>
-          <w:shd w:val="clear" w:color="auto" w:fill="FFFFFF"/>
-        </w:rPr>
-      </w:pPr>
-      <w:proofErr w:type="spellStart"/>
-      <w:r>
-        <w:rPr>
-          <w:rFonts w:ascii="Times New Roman" w:hAnsi="Times New Roman" w:cs="Times New Roman"/>
-          <w:color w:val="24292E"/>
-          <w:sz w:val="26"/>
-          <w:szCs w:val="26"/>
-          <w:shd w:val="clear" w:color="auto" w:fill="FFFFFF"/>
-        </w:rPr>
-        <w:t>Manal</w:t>
-      </w:r>
-      <w:proofErr w:type="spellEnd"/>
-      <w:r>
-        <w:rPr>
-          <w:rFonts w:ascii="Times New Roman" w:hAnsi="Times New Roman" w:cs="Times New Roman"/>
-          <w:color w:val="24292E"/>
-          <w:sz w:val="26"/>
-          <w:szCs w:val="26"/>
-          <w:shd w:val="clear" w:color="auto" w:fill="FFFFFF"/>
-        </w:rPr>
-        <w:t xml:space="preserve"> </w:t>
-      </w:r>
-      <w:r>
-        <w:rPr>
-          <w:rFonts w:ascii="Times New Roman" w:hAnsi="Times New Roman" w:cs="Times New Roman"/>
-          <w:color w:val="24292E"/>
-          <w:sz w:val="26"/>
-          <w:szCs w:val="26"/>
-          <w:shd w:val="clear" w:color="auto" w:fill="FFFFFF"/>
-        </w:rPr>
-        <w:t>Abaline</w:t>
-      </w:r>
-      <w:bookmarkStart w:id="0" w:name="_GoBack"/>
-      <w:bookmarkEnd w:id="0"/>
-      <w:r>
-        <w:rPr>
-          <w:rFonts w:ascii="Times New Roman" w:hAnsi="Times New Roman" w:cs="Times New Roman"/>
-          <w:color w:val="24292E"/>
-          <w:sz w:val="26"/>
-          <w:szCs w:val="26"/>
-          <w:shd w:val="clear" w:color="auto" w:fill="FFFFFF"/>
-        </w:rPr>
-        <w:t xml:space="preserve"> </w:t>
-      </w:r>
-      <w:r>
-        <w:rPr>
-          <w:rFonts w:ascii="Times New Roman" w:hAnsi="Times New Roman" w:cs="Times New Roman"/>
-          <w:color w:val="24292E"/>
-          <w:sz w:val="26"/>
-          <w:szCs w:val="26"/>
-          <w:shd w:val="clear" w:color="auto" w:fill="FFFFFF"/>
-        </w:rPr>
-        <w:t>–</w:t>
-      </w:r>
-      <w:r>
-        <w:rPr>
-          <w:rFonts w:ascii="Times New Roman" w:hAnsi="Times New Roman" w:cs="Times New Roman"/>
-          <w:color w:val="24292E"/>
-          <w:sz w:val="26"/>
-          <w:szCs w:val="26"/>
-          <w:shd w:val="clear" w:color="auto" w:fill="FFFFFF"/>
-        </w:rPr>
-        <w:t xml:space="preserve"> 300038881</w:t>
-      </w:r>
-    </w:p>
-    <w:p>
-      <w:pPr>
-        <w:jc w:val="center"/>
-        <w:rPr>
-          <w:rFonts w:ascii="Times New Roman" w:hAnsi="Times New Roman" w:cs="Times New Roman"/>
-          <w:b/>
-          <w:bCs/>
-          <w:sz w:val="26"/>
-          <w:szCs w:val="26"/>
-        </w:rPr>
-      </w:pPr>
-    </w:p>
-    <w:p>
-      <w:pPr>
-        <w:rPr>
-          <w:rFonts w:ascii="Times New Roman" w:hAnsi="Times New Roman" w:cs="Times New Roman"/>
-          <w:b/>
-          <w:bCs/>
-          <w:sz w:val="26"/>
-          <w:szCs w:val="26"/>
-        </w:rPr>
-      </w:pPr>
-    </w:p>
-    <w:p>
-      <w:pPr>
-        <w:rPr>
-          <w:rFonts w:ascii="Times New Roman" w:hAnsi="Times New Roman" w:cs="Times New Roman"/>
-          <w:b/>
-          <w:bCs/>
-          <w:sz w:val="26"/>
-          <w:szCs w:val="26"/>
-        </w:rPr>
-      </w:pPr>
-    </w:p>
-    <w:p>
-      <w:pPr>
-        <w:rPr>
-          <w:rFonts w:ascii="Times New Roman" w:hAnsi="Times New Roman" w:cs="Times New Roman"/>
-          <w:b/>
-          <w:bCs/>
-          <w:sz w:val="26"/>
-          <w:szCs w:val="26"/>
-        </w:rPr>
-      </w:pPr>
-    </w:p>
-    <w:p>
-      <w:pPr>
-        <w:jc w:val="right"/>
-        <w:rPr>
-          <w:rFonts w:ascii="Times New Roman" w:hAnsi="Times New Roman" w:cs="Times New Roman"/>
-          <w:color w:val="000000"/>
-          <w:sz w:val="26"/>
-          <w:szCs w:val="26"/>
-          <w:shd w:val="clear" w:color="auto" w:fill="FFFFFF"/>
-        </w:rPr>
-      </w:pPr>
-      <w:r>
-        <w:rPr>
-          <w:rFonts w:ascii="Times New Roman" w:hAnsi="Times New Roman" w:cs="Times New Roman"/>
-          <w:b/>
-          <w:bCs/>
-          <w:sz w:val="26"/>
-          <w:szCs w:val="26"/>
-        </w:rPr>
-        <w:t xml:space="preserve">                                   </w:t>
-      </w:r>
-      <w:r>
-        <w:rPr>
-          <w:rFonts w:ascii="Times New Roman" w:hAnsi="Times New Roman" w:cs="Times New Roman"/>
-          <w:bCs/>
-          <w:color w:val="000000"/>
-          <w:sz w:val="26"/>
-          <w:szCs w:val="26"/>
-          <w:shd w:val="clear" w:color="auto" w:fill="FFFFFF"/>
-        </w:rPr>
-        <w:t xml:space="preserve">Date de la </w:t>
-      </w:r>
-      <w:r>
-        <w:rPr>
-          <w:rFonts w:ascii="Times New Roman" w:hAnsi="Times New Roman" w:cs="Times New Roman"/>
-          <w:bCs/>
-          <w:color w:val="000000"/>
-          <w:sz w:val="26"/>
-          <w:szCs w:val="26"/>
-          <w:shd w:val="clear" w:color="auto" w:fill="FFFFFF"/>
-        </w:rPr>
-        <w:t xml:space="preserve">soumission : </w:t>
-      </w:r>
-      <w:r>
-        <w:rPr>
-          <w:rFonts w:ascii="Times New Roman" w:hAnsi="Times New Roman" w:cs="Times New Roman"/>
-          <w:color w:val="000000"/>
-          <w:sz w:val="26"/>
-          <w:szCs w:val="26"/>
-          <w:shd w:val="clear" w:color="auto" w:fill="FFFFFF"/>
-        </w:rPr>
-        <w:t>25 octobre 2018</w:t>
-      </w:r>
-    </w:p>
-    <w:p>
-      <w:pPr>
-        <w:rPr>
-          <w:rFonts w:ascii="Times New Roman" w:hAnsi="Times New Roman" w:cs="Times New Roman"/>
-          <w:b/>
-          <w:bCs/>
-          <w:sz w:val="28"/>
-          <w:szCs w:val="28"/>
-        </w:rPr>
-      </w:pPr>
-      <w:r>
-        <w:rPr>
-          <w:rFonts w:ascii="Times New Roman" w:hAnsi="Times New Roman" w:cs="Times New Roman"/>
-          <w:b/>
-          <w:bCs/>
-          <w:sz w:val="28"/>
-          <w:szCs w:val="28"/>
-        </w:rPr>
-        <w:lastRenderedPageBreak/>
-        <w:t>Description du livrable 1</w:t>
-      </w:r>
-    </w:p>
-    <w:p>
-      <w:pPr>
-        <w:rPr>
-          <w:rFonts w:ascii="Times New Roman" w:hAnsi="Times New Roman" w:cs="Times New Roman"/>
-          <w:sz w:val="32"/>
-          <w:szCs w:val="32"/>
-        </w:rPr>
-      </w:pPr>
-      <w:r>
-        <w:rPr>
-          <w:rFonts w:ascii="Times New Roman" w:hAnsi="Times New Roman" w:cs="Times New Roman"/>
-          <w:sz w:val="24"/>
-          <w:szCs w:val="24"/>
-        </w:rPr>
-        <w:t>Dans ce premier livrable</w:t>
-      </w:r>
-      <w:r>
-        <w:rPr>
-          <w:rFonts w:ascii="Times New Roman" w:hAnsi="Times New Roman" w:cs="Times New Roman"/>
-          <w:sz w:val="24"/>
-          <w:szCs w:val="24"/>
-        </w:rPr>
-        <w:t>,</w:t>
-      </w:r>
-      <w:r>
-        <w:rPr>
-          <w:rFonts w:ascii="Times New Roman" w:hAnsi="Times New Roman" w:cs="Times New Roman"/>
-          <w:sz w:val="24"/>
-          <w:szCs w:val="24"/>
-        </w:rPr>
-        <w:t xml:space="preserve"> </w:t>
-      </w:r>
-      <w:r>
-        <w:rPr>
-          <w:rFonts w:ascii="Times New Roman" w:hAnsi="Times New Roman" w:cs="Times New Roman"/>
-          <w:sz w:val="24"/>
-          <w:szCs w:val="24"/>
-        </w:rPr>
-        <w:t xml:space="preserve">on a créé un répertoire </w:t>
-      </w:r>
-      <w:proofErr w:type="spellStart"/>
-      <w:r>
-        <w:rPr>
-          <w:rFonts w:ascii="Times New Roman" w:hAnsi="Times New Roman" w:cs="Times New Roman"/>
-          <w:sz w:val="24"/>
-          <w:szCs w:val="24"/>
-        </w:rPr>
-        <w:t>Github</w:t>
-      </w:r>
-      <w:proofErr w:type="spellEnd"/>
-      <w:r>
-        <w:rPr>
-          <w:rFonts w:ascii="Times New Roman" w:hAnsi="Times New Roman" w:cs="Times New Roman"/>
-          <w:sz w:val="24"/>
-          <w:szCs w:val="24"/>
-        </w:rPr>
-        <w:t xml:space="preserve"> pour notre projet en premier en étant un moyen de communicat</w:t>
-      </w:r>
-      <w:r>
-        <w:rPr>
-          <w:rFonts w:ascii="Times New Roman" w:hAnsi="Times New Roman" w:cs="Times New Roman"/>
-          <w:sz w:val="24"/>
-          <w:szCs w:val="24"/>
-        </w:rPr>
-        <w:t>ion entre les membres du groupe</w:t>
-      </w:r>
-      <w:r>
-        <w:rPr>
-          <w:rFonts w:ascii="Times New Roman" w:hAnsi="Times New Roman" w:cs="Times New Roman"/>
-          <w:sz w:val="24"/>
-          <w:szCs w:val="24"/>
-        </w:rPr>
-        <w:t xml:space="preserve">. </w:t>
-      </w:r>
-      <w:r>
-        <w:rPr>
-          <w:rFonts w:ascii="Times New Roman" w:hAnsi="Times New Roman" w:cs="Times New Roman"/>
-          <w:sz w:val="24"/>
-          <w:szCs w:val="24"/>
-        </w:rPr>
-        <w:t>S</w:t>
-      </w:r>
-      <w:r>
-        <w:rPr>
-          <w:rFonts w:ascii="Times New Roman" w:hAnsi="Times New Roman" w:cs="Times New Roman"/>
-          <w:sz w:val="24"/>
-          <w:szCs w:val="24"/>
-        </w:rPr>
-        <w:t xml:space="preserve">uivant les </w:t>
-      </w:r>
-      <w:r>
-        <w:rPr>
-          <w:rFonts w:ascii="Times New Roman" w:hAnsi="Times New Roman" w:cs="Times New Roman"/>
-          <w:sz w:val="24"/>
-          <w:szCs w:val="24"/>
-        </w:rPr>
-        <w:t>consignes,</w:t>
-      </w:r>
-      <w:r>
-        <w:rPr>
-          <w:rFonts w:ascii="Times New Roman" w:hAnsi="Times New Roman" w:cs="Times New Roman"/>
-          <w:sz w:val="24"/>
-          <w:szCs w:val="24"/>
-        </w:rPr>
-        <w:t xml:space="preserve"> l’application soumise est écrite en Java et construit</w:t>
-      </w:r>
-      <w:r>
-        <w:rPr>
-          <w:rFonts w:ascii="Times New Roman" w:hAnsi="Times New Roman" w:cs="Times New Roman"/>
-          <w:sz w:val="24"/>
-          <w:szCs w:val="24"/>
-        </w:rPr>
-        <w:t>e à l’aide d’Android Studio 3.1</w:t>
-      </w:r>
-      <w:r>
-        <w:rPr>
-          <w:rFonts w:ascii="Times New Roman" w:hAnsi="Times New Roman" w:cs="Times New Roman"/>
-          <w:sz w:val="24"/>
-          <w:szCs w:val="24"/>
-        </w:rPr>
-        <w:t>.</w:t>
-      </w:r>
-      <w:r>
-        <w:rPr>
-          <w:rFonts w:ascii="Times New Roman" w:hAnsi="Times New Roman" w:cs="Times New Roman"/>
-          <w:sz w:val="24"/>
-          <w:szCs w:val="24"/>
-        </w:rPr>
-        <w:t xml:space="preserve"> </w:t>
-      </w:r>
-      <w:r>
-        <w:rPr>
-          <w:rFonts w:ascii="Times New Roman" w:hAnsi="Times New Roman" w:cs="Times New Roman"/>
-          <w:sz w:val="24"/>
-          <w:szCs w:val="24"/>
-        </w:rPr>
-        <w:t>Afin de stocker et récupérer les données de l’appli</w:t>
-      </w:r>
-      <w:r>
-        <w:rPr>
-          <w:rFonts w:ascii="Times New Roman" w:hAnsi="Times New Roman" w:cs="Times New Roman"/>
-          <w:sz w:val="24"/>
-          <w:szCs w:val="24"/>
-        </w:rPr>
-        <w:t>cation</w:t>
-      </w:r>
-      <w:r>
-        <w:rPr>
-          <w:rFonts w:ascii="Times New Roman" w:hAnsi="Times New Roman" w:cs="Times New Roman"/>
-          <w:sz w:val="24"/>
-          <w:szCs w:val="24"/>
-        </w:rPr>
-        <w:t>,</w:t>
-      </w:r>
-      <w:r>
-        <w:rPr>
-          <w:rFonts w:ascii="Times New Roman" w:hAnsi="Times New Roman" w:cs="Times New Roman"/>
-          <w:sz w:val="24"/>
-          <w:szCs w:val="24"/>
-        </w:rPr>
-        <w:t xml:space="preserve"> </w:t>
-      </w:r>
-      <w:r>
-        <w:rPr>
-          <w:rFonts w:ascii="Times New Roman" w:hAnsi="Times New Roman" w:cs="Times New Roman"/>
           <w:sz w:val="24"/>
           <w:szCs w:val="24"/>
         </w:rPr>
@@ -1195,25 +1151,7 @@
           <w:sz w:val="24"/>
           <w:szCs w:val="24"/>
         </w:rPr>
-        <w:t xml:space="preserve"> </w:t>
-      </w:r>
-      <w:proofErr w:type="spellStart"/>
-      <w:r>
-        <w:rPr>
-          <w:rFonts w:ascii="Times New Roman" w:hAnsi="Times New Roman" w:cs="Times New Roman"/>
-          <w:sz w:val="24"/>
-          <w:szCs w:val="24"/>
-        </w:rPr>
-        <w:t>SQLite</w:t>
-      </w:r>
-      <w:proofErr w:type="spellEnd"/>
-      <w:r>
-        <w:rPr>
-          <w:rFonts w:ascii="Times New Roman" w:hAnsi="Times New Roman" w:cs="Times New Roman"/>
-          <w:sz w:val="24"/>
-          <w:szCs w:val="24"/>
-        </w:rPr>
-        <w:t xml:space="preserve">. </w:t>
+        <w:t xml:space="preserve"> SQLite. </w:t>
       </w:r>
     </w:p>
     <w:p>
@@ -1778,7 +1716,7 @@
     </w:p>
     <w:p>
       <w:pPr>
-        <w:pStyle w:val="Pardeliste"/>
+        <w:pStyle w:val="ListParagraph"/>
         <w:numPr>
           <w:ilvl w:val="0"/>
           <w:numId w:val="3"/>
@@ -1832,7 +1770,7 @@
     </w:p>
     <w:p>
       <w:pPr>
-        <w:pStyle w:val="Pardeliste"/>
+        <w:pStyle w:val="ListParagraph"/>
         <w:numPr>
           <w:ilvl w:val="0"/>
           <w:numId w:val="3"/>
@@ -1867,10 +1805,18 @@
         </w:rPr>
         <w:t xml:space="preserve"> faire une recherche des fournisseurs de services et de voir les fournisseurs de services par catégories</w:t>
       </w:r>
-    </w:p>
-    <w:p>
-      <w:pPr>
-        <w:pStyle w:val="Pardeliste"/>
+      <w:r>
+        <w:rPr>
+          <w:rFonts w:ascii="Times New Roman" w:hAnsi="Times New Roman" w:cs="Times New Roman"/>
+          <w:sz w:val="24"/>
+          <w:szCs w:val="24"/>
+        </w:rPr>
+        <w:t>.</w:t>
+      </w:r>
+    </w:p>
+    <w:p>
+      <w:pPr>
+        <w:pStyle w:val="ListParagraph"/>
         <w:numPr>
           <w:ilvl w:val="0"/>
           <w:numId w:val="3"/>
@@ -1913,10 +1859,12 @@
         </w:rPr>
         <w:t>des services à offrir.</w:t>
       </w:r>
-    </w:p>
-    <w:p>
-      <w:pPr>
-        <w:pStyle w:val="Pardeliste"/>
+      <w:bookmarkStart w:id="0" w:name="_GoBack"/>
+      <w:bookmarkEnd w:id="0"/>
+    </w:p>
+    <w:p>
+      <w:pPr>
+        <w:pStyle w:val="ListParagraph"/>
         <w:numPr>
           <w:ilvl w:val="0"/>
           <w:numId w:val="3"/>
@@ -1949,12 +1897,20 @@
           <w:sz w:val="24"/>
           <w:szCs w:val="24"/>
         </w:rPr>
-        <w:t xml:space="preserve"> taux horaire spécifié pour chaque service offert </w:t>
-      </w:r>
-    </w:p>
-    <w:p>
-      <w:pPr>
-        <w:pStyle w:val="Pardeliste"/>
+        <w:t xml:space="preserve"> taux horaire spécifié pour chaque service offert</w:t>
+      </w:r>
+      <w:r>
+        <w:rPr>
+          <w:rFonts w:ascii="Times New Roman" w:hAnsi="Times New Roman" w:cs="Times New Roman"/>
+          <w:sz w:val="24"/>
+          <w:szCs w:val="24"/>
+        </w:rPr>
+        <w:t>.</w:t>
+      </w:r>
+    </w:p>
+    <w:p>
+      <w:pPr>
+        <w:pStyle w:val="ListParagraph"/>
         <w:numPr>
           <w:ilvl w:val="0"/>
           <w:numId w:val="3"/>
@@ -2008,7 +1964,7 @@
     </w:p>
     <w:p>
       <w:pPr>
-        <w:pStyle w:val="Pardeliste"/>
+        <w:pStyle w:val="ListParagraph"/>
         <w:numPr>
           <w:ilvl w:val="0"/>
           <w:numId w:val="3"/>
@@ -2041,41 +1997,23 @@
           <w:sz w:val="24"/>
           <w:szCs w:val="24"/>
         </w:rPr>
-        <w:t xml:space="preserve">it permettre aux fournisseurs </w:t>
-      </w:r>
-      <w:proofErr w:type="gramStart"/>
-      <w:r>
-        <w:rPr>
-          <w:rFonts w:ascii="Times New Roman" w:hAnsi="Times New Roman" w:cs="Times New Roman"/>
-          <w:sz w:val="24"/>
-          <w:szCs w:val="24"/>
-        </w:rPr>
-        <w:t>d’</w:t>
-      </w:r>
-      <w:r>
-        <w:rPr>
-          <w:rFonts w:ascii="Times New Roman" w:hAnsi="Times New Roman" w:cs="Times New Roman"/>
-          <w:sz w:val="24"/>
-          <w:szCs w:val="24"/>
-        </w:rPr>
-        <w:t xml:space="preserve">ajouter  </w:t>
-      </w:r>
-      <w:r>
-        <w:rPr>
-          <w:rFonts w:ascii="Times New Roman" w:hAnsi="Times New Roman" w:cs="Times New Roman"/>
-          <w:sz w:val="24"/>
-          <w:szCs w:val="24"/>
-        </w:rPr>
-        <w:t>leurs</w:t>
-      </w:r>
-      <w:proofErr w:type="gramEnd"/>
-      <w:r>
-        <w:rPr>
-          <w:rFonts w:ascii="Times New Roman" w:hAnsi="Times New Roman" w:cs="Times New Roman"/>
-          <w:sz w:val="24"/>
-          <w:szCs w:val="24"/>
-        </w:rPr>
-        <w:t xml:space="preserve"> </w:t>
+        <w:t>it permettre aux fournisseurs d’</w:t>
+      </w:r>
+      <w:r>
+        <w:rPr>
+          <w:rFonts w:ascii="Times New Roman" w:hAnsi="Times New Roman" w:cs="Times New Roman"/>
+          <w:sz w:val="24"/>
+          <w:szCs w:val="24"/>
+        </w:rPr>
+        <w:t xml:space="preserve">ajouter </w:t>
+      </w:r>
+      <w:r>
+        <w:rPr>
+          <w:rFonts w:ascii="Times New Roman" w:hAnsi="Times New Roman" w:cs="Times New Roman"/>
+          <w:sz w:val="24"/>
+          <w:szCs w:val="24"/>
+        </w:rPr>
+        <w:t xml:space="preserve">leurs </w:t>
       </w:r>
       <w:r>
         <w:rPr>
@@ -2088,7 +2026,7 @@
     </w:p>
     <w:p>
       <w:pPr>
-        <w:pStyle w:val="Pardeliste"/>
+        <w:pStyle w:val="ListParagraph"/>
         <w:numPr>
           <w:ilvl w:val="0"/>
           <w:numId w:val="3"/>
@@ -2134,7 +2072,7 @@
     </w:p>
     <w:p>
       <w:pPr>
-        <w:pStyle w:val="Pardeliste"/>
+        <w:pStyle w:val="ListParagraph"/>
         <w:numPr>
           <w:ilvl w:val="0"/>
           <w:numId w:val="3"/>
@@ -2172,7 +2110,7 @@
     </w:p>
     <w:p>
       <w:pPr>
-        <w:pStyle w:val="Pardeliste"/>
+        <w:pStyle w:val="ListParagraph"/>
         <w:numPr>
           <w:ilvl w:val="0"/>
           <w:numId w:val="3"/>
@@ -2213,18 +2151,8 @@
           <w:sz w:val="24"/>
           <w:szCs w:val="24"/>
         </w:rPr>
-        <w:t xml:space="preserve">donner une cote de </w:t>
-      </w:r>
-      <w:proofErr w:type="gramStart"/>
-      <w:r>
-        <w:rPr>
-          <w:rFonts w:ascii="Times New Roman" w:hAnsi="Times New Roman" w:cs="Times New Roman"/>
-          <w:sz w:val="24"/>
-          <w:szCs w:val="24"/>
-        </w:rPr>
-        <w:t>service .</w:t>
-      </w:r>
-      <w:proofErr w:type="gramEnd"/>
+        <w:t>donner une cote de service.</w:t>
+      </w:r>
       <w:r>
         <w:rPr>
           <w:rFonts w:ascii="Times New Roman" w:hAnsi="Times New Roman" w:cs="Times New Roman"/>
@@ -2274,7 +2202,7 @@
     </w:p>
     <w:p>
       <w:pPr>
-        <w:pStyle w:val="Pardeliste"/>
+        <w:pStyle w:val="ListParagraph"/>
         <w:numPr>
           <w:ilvl w:val="0"/>
           <w:numId w:val="4"/>
@@ -2346,7 +2274,7 @@
     </w:p>
     <w:p>
       <w:pPr>
-        <w:pStyle w:val="Pardeliste"/>
+        <w:pStyle w:val="ListParagraph"/>
         <w:numPr>
           <w:ilvl w:val="0"/>
           <w:numId w:val="4"/>
@@ -2410,8 +2338,8 @@
 </file>
 
 <file path=word/numbering.xml><?xml version="1.0" encoding="utf-8"?>
-<w:numbering xmlns:wpc="http://schemas.microsoft.com/office/word/2010/wordprocessingCanvas" xmlns:mo="http://schemas.microsoft.com/office/mac/office/2008/main" xmlns:mc="http://schemas.openxmlformats.org/markup-compatibility/2006" xmlns:mv="urn:schemas-microsoft-com:mac:vml" xmlns:o="urn:schemas-microsoft-com:office:office" xmlns:r="http://schemas.openxmlformats.org/officeDocument/2006/relationships" xmlns:m="http://schemas.openxmlformats.org/officeDocument/2006/math" xmlns:v="urn:schemas-microsoft-com:vml" xmlns:wp14="http://schemas.microsoft.com/office/word/2010/wordprocessingDrawing" xmlns:wp="http://schemas.openxmlformats.org/drawingml/2006/wordprocessingDrawing" xmlns:w10="urn:schemas-microsoft-com:office:word" xmlns:w="http://schemas.openxmlformats.org/wordprocessingml/2006/main" xmlns:w14="http://schemas.microsoft.com/office/word/2010/wordml" xmlns:w15="http://schemas.microsoft.com/office/word/2012/wordml" xmlns:wpg="http://schemas.microsoft.com/office/word/2010/wordprocessingGroup" xmlns:wpi="http://schemas.microsoft.com/office/word/2010/wordprocessingInk" xmlns:wne="http://schemas.microsoft.com/office/word/2006/wordml" xmlns:wps="http://schemas.microsoft.com/office/word/2010/wordprocessingShape" mc:Ignorable="w14 w15 wp14">
-  <w:abstractNum w:abstractNumId="0">
+<w:numbering xmlns:wpc="http://schemas.microsoft.com/office/word/2010/wordprocessingCanvas" xmlns:cx="http://schemas.microsoft.com/office/drawing/2014/chartex" xmlns:cx1="http://schemas.microsoft.com/office/drawing/2015/9/8/chartex" xmlns:cx2="http://schemas.microsoft.com/office/drawing/2015/10/21/chartex" xmlns:cx3="http://schemas.microsoft.com/office/drawing/2016/5/9/chartex" xmlns:cx4="http://schemas.microsoft.com/office/drawing/2016/5/10/chartex" xmlns:cx5="http://schemas.microsoft.com/office/drawing/2016/5/11/chartex" xmlns:cx6="http://schemas.microsoft.com/office/drawing/2016/5/12/chartex" xmlns:cx7="http://schemas.microsoft.com/office/drawing/2016/5/13/chartex" xmlns:cx8="http://schemas.microsoft.com/office/drawing/2016/5/14/chartex" xmlns:mc="http://schemas.openxmlformats.org/markup-compatibility/2006" xmlns:aink="http://schemas.microsoft.com/office/drawing/2016/ink" xmlns:am3d="http://schemas.microsoft.com/office/drawing/2017/model3d" xmlns:o="urn:schemas-microsoft-com:office:office" xmlns:r="http://schemas.openxmlformats.org/officeDocument/2006/relationships" xmlns:m="http://schemas.openxmlformats.org/officeDocument/2006/math" xmlns:v="urn:schemas-microsoft-com:vml" xmlns:wp14="http://schemas.microsoft.com/office/word/2010/wordprocessingDrawing" xmlns:wp="http://schemas.openxmlformats.org/drawingml/2006/wordprocessingDrawing" xmlns:w10="urn:schemas-microsoft-com:office:word" xmlns:w="http://schemas.openxmlformats.org/wordprocessingml/2006/main" xmlns:w14="http://schemas.microsoft.com/office/word/2010/wordml" xmlns:w15="http://schemas.microsoft.com/office/word/2012/wordml" xmlns:w16cid="http://schemas.microsoft.com/office/word/2016/wordml/cid" xmlns:w16se="http://schemas.microsoft.com/office/word/2015/wordml/symex" xmlns:wpg="http://schemas.microsoft.com/office/word/2010/wordprocessingGroup" xmlns:wpi="http://schemas.microsoft.com/office/word/2010/wordprocessingInk" xmlns:wne="http://schemas.microsoft.com/office/word/2006/wordml" xmlns:wps="http://schemas.microsoft.com/office/word/2010/wordprocessingShape" mc:Ignorable="w14 w15 w16se w16cid wp14">
+  <w:abstractNum w:abstractNumId="0" w15:restartNumberingAfterBreak="0">
     <w:nsid w:val="1375191E"/>
     <w:multiLevelType w:val="hybridMultilevel"/>
     <w:tmpl w:val="9E1AE7D6"/>
@@ -2524,7 +2452,7 @@
       </w:rPr>
     </w:lvl>
   </w:abstractNum>
-  <w:abstractNum w:abstractNumId="1">
+  <w:abstractNum w:abstractNumId="1" w15:restartNumberingAfterBreak="0">
     <w:nsid w:val="38C63C55"/>
     <w:multiLevelType w:val="hybridMultilevel"/>
     <w:tmpl w:val="71CCFEAE"/>
@@ -2637,7 +2565,7 @@
       </w:rPr>
     </w:lvl>
   </w:abstractNum>
-  <w:abstractNum w:abstractNumId="2">
+  <w:abstractNum w:abstractNumId="2" w15:restartNumberingAfterBreak="0">
     <w:nsid w:val="42323E95"/>
     <w:multiLevelType w:val="hybridMultilevel"/>
     <w:tmpl w:val="19BA7B02"/>
@@ -2750,7 +2678,7 @@
       </w:rPr>
     </w:lvl>
   </w:abstractNum>
-  <w:abstractNum w:abstractNumId="3">
+  <w:abstractNum w:abstractNumId="3" w15:restartNumberingAfterBreak="0">
     <w:nsid w:val="5F004959"/>
     <w:multiLevelType w:val="hybridMultilevel"/>
     <w:tmpl w:val="F6560DA6"/>
@@ -2863,7 +2791,7 @@
       </w:rPr>
     </w:lvl>
   </w:abstractNum>
-  <w:abstractNum w:abstractNumId="4">
+  <w:abstractNum w:abstractNumId="4" w15:restartNumberingAfterBreak="0">
     <w:nsid w:val="79632606"/>
     <w:multiLevelType w:val="hybridMultilevel"/>
     <w:tmpl w:val="BE4E41C2"/>
@@ -2995,7 +2923,7 @@
 </file>
 
 <file path=word/styles.xml><?xml version="1.0" encoding="utf-8"?>
-<w:styles xmlns:mc="http://schemas.openxmlformats.org/markup-compatibility/2006" xmlns:r="http://schemas.openxmlformats.org/officeDocument/2006/relationships" xmlns:w="http://schemas.openxmlformats.org/wordprocessingml/2006/main" xmlns:w14="http://schemas.microsoft.com/office/word/2010/wordml" xmlns:w15="http://schemas.microsoft.com/office/word/2012/wordml" mc:Ignorable="w14 w15">
+<w:styles xmlns:mc="http://schemas.openxmlformats.org/markup-compatibility/2006" xmlns:r="http://schemas.openxmlformats.org/officeDocument/2006/relationships" xmlns:w="http://schemas.openxmlformats.org/wordprocessingml/2006/main" xmlns:w14="http://schemas.microsoft.com/office/word/2010/wordml" xmlns:w15="http://schemas.microsoft.com/office/word/2012/wordml" xmlns:w16cid="http://schemas.microsoft.com/office/word/2016/wordml/cid" xmlns:w16se="http://schemas.microsoft.com/office/word/2015/wordml/symex" mc:Ignorable="w14 w15 w16se w16cid">
   <w:docDefaults>
     <w:rPrDefault>
       <w:rPr>
@@ -3011,7 +2939,7 @@
       </w:pPr>
     </w:pPrDefault>
   </w:docDefaults>
-  <w:latentStyles w:defLockedState="0" w:defUIPriority="99" w:defSemiHidden="0" w:defUnhideWhenUsed="0" w:defQFormat="0" w:count="380">
+  <w:latentStyles w:defLockedState="0" w:defUIPriority="99" w:defSemiHidden="0" w:defUnhideWhenUsed="0" w:defQFormat="0" w:count="375">
     <w:lsdException w:name="Normal" w:uiPriority="0" w:qFormat="1"/>
     <w:lsdException w:name="heading 1" w:uiPriority="9" w:qFormat="1"/>
     <w:lsdException w:name="heading 2" w:semiHidden="1" w:uiPriority="9" w:unhideWhenUsed="1" w:qFormat="1"/>
@@ -3168,15 +3096,6 @@
     <w:lsdException w:name="Balloon Text" w:semiHidden="1" w:unhideWhenUsed="1"/>
     <w:lsdException w:name="Table Grid" w:uiPriority="59"/>
     <w:lsdException w:name="Table Theme" w:semiHidden="1" w:unhideWhenUsed="1"/>
-    <w:lsdException w:name="Note Level 1" w:semiHidden="1" w:unhideWhenUsed="1"/>
-    <w:lsdException w:name="Note Level 2" w:semiHidden="1" w:unhideWhenUsed="1"/>
-    <w:lsdException w:name="Note Level 3" w:semiHidden="1" w:unhideWhenUsed="1"/>
-    <w:lsdException w:name="Note Level 4" w:semiHidden="1" w:unhideWhenUsed="1"/>
-    <w:lsdException w:name="Note Level 5" w:semiHidden="1" w:unhideWhenUsed="1"/>
-    <w:lsdException w:name="Note Level 6" w:semiHidden="1" w:unhideWhenUsed="1"/>
-    <w:lsdException w:name="Note Level 7" w:semiHidden="1" w:unhideWhenUsed="1"/>
-    <w:lsdException w:name="Note Level 8" w:semiHidden="1" w:unhideWhenUsed="1"/>
-    <w:lsdException w:name="Note Level 9" w:semiHidden="1" w:unhideWhenUsed="1"/>
     <w:lsdException w:name="Placeholder Text" w:semiHidden="1"/>
     <w:lsdException w:name="No Spacing" w:uiPriority="1" w:qFormat="1"/>
     <w:lsdException w:name="Light Shading" w:uiPriority="60"/>
@@ -3398,13 +3317,13 @@
     <w:qFormat/>
     <w:rsid w:val="00C377F5"/>
   </w:style>
-  <w:style w:type="character" w:default="1" w:styleId="Policepardfaut">
+  <w:style w:type="character" w:default="1" w:styleId="DefaultParagraphFont">
     <w:name w:val="Default Paragraph Font"/>
     <w:uiPriority w:val="1"/>
     <w:semiHidden/>
     <w:unhideWhenUsed/>
   </w:style>
-  <w:style w:type="table" w:default="1" w:styleId="TableauNormal">
+  <w:style w:type="table" w:default="1" w:styleId="TableNormal">
     <w:name w:val="Normal Table"/>
     <w:uiPriority w:val="99"/>
     <w:semiHidden/>
@@ -3419,13 +3338,13 @@
       </w:tblCellMar>
     </w:tblPr>
   </w:style>
-  <w:style w:type="numbering" w:default="1" w:styleId="Aucuneliste">
+  <w:style w:type="numbering" w:default="1" w:styleId="NoList">
     <w:name w:val="No List"/>
     <w:uiPriority w:val="99"/>
     <w:semiHidden/>
     <w:unhideWhenUsed/>
   </w:style>
-  <w:style w:type="paragraph" w:styleId="Pardeliste">
+  <w:style w:type="paragraph" w:styleId="ListParagraph">
     <w:name w:val="List Paragraph"/>
     <w:basedOn w:val="Normal"/>
     <w:uiPriority w:val="34"/>
@@ -3436,7 +3355,7 @@
       <w:contextualSpacing/>
     </w:pPr>
   </w:style>
-  <w:style w:type="paragraph" w:styleId="Normalweb">
+  <w:style w:type="paragraph" w:styleId="NormalWeb">
     <w:name w:val="Normal (Web)"/>
     <w:basedOn w:val="Normal"/>
     <w:uiPriority w:val="99"/>
@@ -3453,10 +3372,10 @@
       <w:lang w:eastAsia="fr-FR"/>
     </w:rPr>
   </w:style>
-  <w:style w:type="paragraph" w:styleId="Textedebulles">
+  <w:style w:type="paragraph" w:styleId="BalloonText">
     <w:name w:val="Balloon Text"/>
     <w:basedOn w:val="Normal"/>
-    <w:link w:val="TextedebullesCar"/>
+    <w:link w:val="BalloonTextChar"/>
     <w:uiPriority w:val="99"/>
     <w:semiHidden/>
     <w:unhideWhenUsed/>
@@ -3470,10 +3389,10 @@
       <w:szCs w:val="16"/>
     </w:rPr>
   </w:style>
-  <w:style w:type="character" w:customStyle="1" w:styleId="TextedebullesCar">
-    <w:name w:val="Texte de bulles Car"/>
-    <w:basedOn w:val="Policepardfaut"/>
-    <w:link w:val="Textedebulles"/>
+  <w:style w:type="character" w:customStyle="1" w:styleId="BalloonTextChar">
+    <w:name w:val="Balloon Text Char"/>
+    <w:basedOn w:val="DefaultParagraphFont"/>
+    <w:link w:val="BalloonText"/>
     <w:uiPriority w:val="99"/>
     <w:semiHidden/>
     <w:rsid w:val="003B7A71"/>

</xml_diff>